<commit_message>
modified the read me doc
</commit_message>
<xml_diff>
--- a/Selenium Jehave Framework-ReadMe.docx
+++ b/Selenium Jehave Framework-ReadMe.docx
@@ -13,7 +13,19 @@
         <w:rPr>
           <w:rFonts w:ascii="Verdana" w:hAnsi="Verdana"/>
         </w:rPr>
-        <w:t xml:space="preserve">Selenium Jehave Framework </w:t>
+        <w:t>Selenium J</w:t>
+      </w:r>
+      <w:r>
+        <w:rPr>
+          <w:rFonts w:ascii="Verdana" w:hAnsi="Verdana"/>
+        </w:rPr>
+        <w:t>B</w:t>
+      </w:r>
+      <w:r>
+        <w:rPr>
+          <w:rFonts w:ascii="Verdana" w:hAnsi="Verdana"/>
+        </w:rPr>
+        <w:t xml:space="preserve">ehave Framework </w:t>
       </w:r>
     </w:p>
     <w:p>
@@ -71,43 +83,70 @@
     <w:p>
       <w:pPr>
         <w:jc w:val="both"/>
-        <w:rPr>
-          <w:rFonts w:ascii="Verdana" w:hAnsi="Verdana" w:cs="Tahoma"/>
-        </w:rPr>
-      </w:pPr>
-      <w:r>
-        <w:rPr>
-          <w:rFonts w:ascii="Verdana" w:hAnsi="Verdana" w:cs="Tahoma"/>
-        </w:rPr>
-        <w:t xml:space="preserve">As per the introduction by JBehave </w:t>
-      </w:r>
-      <w:r>
-        <w:rPr>
-          <w:rFonts w:ascii="Verdana" w:hAnsi="Verdana" w:cs="Tahoma"/>
-        </w:rPr>
-        <w:t>team,</w:t>
-      </w:r>
-      <w:r>
-        <w:rPr>
-          <w:rFonts w:ascii="Verdana" w:hAnsi="Verdana" w:cs="Tahoma"/>
-        </w:rPr>
-        <w:t xml:space="preserve"> </w:t>
-      </w:r>
-      <w:r>
         <w:rPr>
           <w:rFonts w:ascii="Verdana" w:hAnsi="Verdana" w:cs="Tahoma"/>
           <w:i/>
           <w:sz w:val="20"/>
         </w:rPr>
-        <w:t xml:space="preserve">JBehave is a framework for Behaviour-Driven Development (BDD). BDD is an evolution of test-driven development (TDD) and acceptance-test driven design, and is intended to make these practices more accessible and intuitive to newcomers and experts alike I have choosen the flipkart site as an example </w:t>
+      </w:pPr>
+      <w:r>
+        <w:rPr>
+          <w:rFonts w:ascii="Verdana" w:hAnsi="Verdana" w:cs="Tahoma"/>
+        </w:rPr>
+        <w:t xml:space="preserve">As per the introduction by JBehave </w:t>
+      </w:r>
+      <w:r>
+        <w:rPr>
+          <w:rFonts w:ascii="Verdana" w:hAnsi="Verdana" w:cs="Tahoma"/>
+        </w:rPr>
+        <w:t>team,</w:t>
+      </w:r>
+      <w:r>
+        <w:rPr>
+          <w:rFonts w:ascii="Verdana" w:hAnsi="Verdana" w:cs="Tahoma"/>
+        </w:rPr>
+        <w:t xml:space="preserve"> </w:t>
       </w:r>
       <w:r>
         <w:rPr>
           <w:rFonts w:ascii="Verdana" w:hAnsi="Verdana" w:cs="Tahoma"/>
           <w:i/>
+          <w:sz w:val="20"/>
+        </w:rPr>
+        <w:t>JBehave is a framework for Behaviour-Driven Development (BDD). BDD is an evolution of test-driven development (TDD) and acceptance-test driven design, and is intended to make these practices more accessible and intuitive to newcomers and experts alike</w:t>
+      </w:r>
+      <w:r>
+        <w:rPr>
+          <w:rFonts w:ascii="Verdana" w:hAnsi="Verdana" w:cs="Tahoma"/>
+          <w:i/>
+          <w:sz w:val="20"/>
         </w:rPr>
         <w:t>.</w:t>
       </w:r>
+      <w:r>
+        <w:rPr>
+          <w:rFonts w:ascii="Verdana" w:hAnsi="Verdana" w:cs="Tahoma"/>
+          <w:i/>
+          <w:sz w:val="20"/>
+        </w:rPr>
+        <w:t xml:space="preserve"> </w:t>
+      </w:r>
+      <w:r>
+        <w:rPr>
+          <w:rFonts w:ascii="Verdana" w:hAnsi="Verdana" w:cs="Tahoma"/>
+          <w:i/>
+          <w:sz w:val="20"/>
+        </w:rPr>
+        <w:t>It shifts the vocabulary from being test-based to behaviour-based, and positions itself as a design philosophy</w:t>
+      </w:r>
+      <w:r>
+        <w:rPr>
+          <w:rFonts w:ascii="Verdana" w:hAnsi="Verdana" w:cs="Tahoma"/>
+          <w:i/>
+          <w:sz w:val="20"/>
+        </w:rPr>
+        <w:t>.</w:t>
+      </w:r>
     </w:p>
     <w:p>
       <w:pPr>
@@ -120,7 +159,13 @@
         <w:rPr>
           <w:rFonts w:ascii="Verdana" w:hAnsi="Verdana" w:cs="Tahoma"/>
         </w:rPr>
-        <w:t xml:space="preserve">So trying to put this in laymen’s </w:t>
+        <w:t>So trying to put this in simple</w:t>
+      </w:r>
+      <w:r>
+        <w:rPr>
+          <w:rFonts w:ascii="Verdana" w:hAnsi="Verdana" w:cs="Tahoma"/>
+        </w:rPr>
+        <w:t xml:space="preserve"> </w:t>
       </w:r>
       <w:r>
         <w:rPr>
@@ -138,7 +183,25 @@
         <w:rPr>
           <w:rFonts w:ascii="Verdana" w:hAnsi="Verdana" w:cs="Tahoma"/>
         </w:rPr>
-        <w:t>we as testers try to develop stories (correlate with a feature to test)</w:t>
+        <w:t xml:space="preserve">from a TDD’s approach </w:t>
+      </w:r>
+      <w:r>
+        <w:rPr>
+          <w:rFonts w:ascii="Verdana" w:hAnsi="Verdana" w:cs="Tahoma"/>
+        </w:rPr>
+        <w:t xml:space="preserve">we as testers </w:t>
+      </w:r>
+      <w:r>
+        <w:rPr>
+          <w:rFonts w:ascii="Verdana" w:hAnsi="Verdana" w:cs="Tahoma"/>
+        </w:rPr>
+        <w:t xml:space="preserve">and other SME’s </w:t>
+      </w:r>
+      <w:r>
+        <w:rPr>
+          <w:rFonts w:ascii="Verdana" w:hAnsi="Verdana" w:cs="Tahoma"/>
+        </w:rPr>
+        <w:t>try to develop stories (correlate with a feature to test)</w:t>
       </w:r>
       <w:r>
         <w:rPr>
@@ -150,7 +213,19 @@
         <w:rPr>
           <w:rFonts w:ascii="Verdana" w:hAnsi="Verdana" w:cs="Tahoma"/>
         </w:rPr>
-        <w:t xml:space="preserve">by writing the scenarios (Correlate with test case) which contains the building blocks called steps ( Correlate with test steps available in the test case) . When the stories are written or the behaviour of the application is depicted, other teams like Development team will start implementing those behaviours. In this example I am just concentrating on the Test automation part of the TDD. </w:t>
+        <w:t xml:space="preserve">by writing the scenarios (Correlate with test case) which contains the building blocks called steps </w:t>
+      </w:r>
+      <w:r>
+        <w:rPr>
+          <w:rFonts w:ascii="Verdana" w:hAnsi="Verdana" w:cs="Tahoma"/>
+        </w:rPr>
+        <w:t>(Correlate</w:t>
+      </w:r>
+      <w:r>
+        <w:rPr>
+          <w:rFonts w:ascii="Verdana" w:hAnsi="Verdana" w:cs="Tahoma"/>
+        </w:rPr>
+        <w:t xml:space="preserve"> with test steps available in the test case) . When the stories are written or the behaviour of the application is depicted, other teams like Development team will start implementing those behaviours. In this example I am just concentrating on the Test automation part of the TDD. </w:t>
       </w:r>
     </w:p>
     <w:p>
@@ -372,7 +447,21 @@
         <w:rPr>
           <w:rFonts w:ascii="Verdana" w:hAnsi="Verdana" w:cs="Tahoma"/>
         </w:rPr>
-        <w:t xml:space="preserve">We will see them in detail . </w:t>
+        <w:t xml:space="preserve">We will see them in </w:t>
+      </w:r>
+      <w:proofErr w:type="gramStart"/>
+      <w:r>
+        <w:rPr>
+          <w:rFonts w:ascii="Verdana" w:hAnsi="Verdana" w:cs="Tahoma"/>
+        </w:rPr>
+        <w:t>detail .</w:t>
+      </w:r>
+      <w:proofErr w:type="gramEnd"/>
+      <w:r>
+        <w:rPr>
+          <w:rFonts w:ascii="Verdana" w:hAnsi="Verdana" w:cs="Tahoma"/>
+        </w:rPr>
+        <w:t xml:space="preserve"> </w:t>
       </w:r>
     </w:p>
     <w:p>
@@ -406,8 +495,13 @@
           <w:tab w:val="left" w:pos="2790"/>
         </w:tabs>
       </w:pPr>
-      <w:r>
-        <w:t>Prerequisites ::</w:t>
+      <w:proofErr w:type="gramStart"/>
+      <w:r>
+        <w:t>Prerequisites :</w:t>
+      </w:r>
+      <w:proofErr w:type="gramEnd"/>
+      <w:r>
+        <w:t>:</w:t>
       </w:r>
       <w:r>
         <w:tab/>
@@ -448,7 +542,31 @@
           <w:sz w:val="22"/>
           <w:szCs w:val="22"/>
         </w:rPr>
-        <w:t xml:space="preserve"> the stories , </w:t>
+        <w:t xml:space="preserve"> the </w:t>
+      </w:r>
+      <w:proofErr w:type="gramStart"/>
+      <w:r>
+        <w:rPr>
+          <w:rFonts w:ascii="Verdana" w:eastAsiaTheme="minorHAnsi" w:hAnsi="Verdana" w:cs="Tahoma"/>
+          <w:b w:val="0"/>
+          <w:bCs w:val="0"/>
+          <w:color w:val="auto"/>
+          <w:sz w:val="22"/>
+          <w:szCs w:val="22"/>
+        </w:rPr>
+        <w:t>stories ,</w:t>
+      </w:r>
+      <w:proofErr w:type="gramEnd"/>
+      <w:r>
+        <w:rPr>
+          <w:rFonts w:ascii="Verdana" w:eastAsiaTheme="minorHAnsi" w:hAnsi="Verdana" w:cs="Tahoma"/>
+          <w:b w:val="0"/>
+          <w:bCs w:val="0"/>
+          <w:color w:val="auto"/>
+          <w:sz w:val="22"/>
+          <w:szCs w:val="22"/>
+        </w:rPr>
+        <w:t xml:space="preserve"> </w:t>
       </w:r>
     </w:p>
     <w:p/>
@@ -479,7 +597,21 @@
         <w:rPr>
           <w:rFonts w:ascii="Verdana" w:hAnsi="Verdana" w:cs="Tahoma"/>
         </w:rPr>
-        <w:t xml:space="preserve">my jdk version is </w:t>
+        <w:t xml:space="preserve">my </w:t>
+      </w:r>
+      <w:proofErr w:type="spellStart"/>
+      <w:r>
+        <w:rPr>
+          <w:rFonts w:ascii="Verdana" w:hAnsi="Verdana" w:cs="Tahoma"/>
+        </w:rPr>
+        <w:t>jdk</w:t>
+      </w:r>
+      <w:proofErr w:type="spellEnd"/>
+      <w:r>
+        <w:rPr>
+          <w:rFonts w:ascii="Verdana" w:hAnsi="Verdana" w:cs="Tahoma"/>
+        </w:rPr>
+        <w:t xml:space="preserve"> version is </w:t>
       </w:r>
       <w:r>
         <w:rPr>
@@ -534,11 +666,33 @@
           <w:rFonts w:ascii="Verdana" w:hAnsi="Verdana" w:cs="Tahoma"/>
         </w:rPr>
       </w:pPr>
-      <w:r>
-        <w:rPr>
-          <w:rFonts w:ascii="Verdana" w:hAnsi="Verdana" w:cs="Tahoma"/>
-        </w:rPr>
-        <w:t xml:space="preserve">check the maven version :: mvn –version( my current version) </w:t>
+      <w:proofErr w:type="gramStart"/>
+      <w:r>
+        <w:rPr>
+          <w:rFonts w:ascii="Verdana" w:hAnsi="Verdana" w:cs="Tahoma"/>
+        </w:rPr>
+        <w:t>check</w:t>
+      </w:r>
+      <w:proofErr w:type="gramEnd"/>
+      <w:r>
+        <w:rPr>
+          <w:rFonts w:ascii="Verdana" w:hAnsi="Verdana" w:cs="Tahoma"/>
+        </w:rPr>
+        <w:t xml:space="preserve"> the maven version :: </w:t>
+      </w:r>
+      <w:proofErr w:type="spellStart"/>
+      <w:r>
+        <w:rPr>
+          <w:rFonts w:ascii="Verdana" w:hAnsi="Verdana" w:cs="Tahoma"/>
+        </w:rPr>
+        <w:t>mvn</w:t>
+      </w:r>
+      <w:proofErr w:type="spellEnd"/>
+      <w:r>
+        <w:rPr>
+          <w:rFonts w:ascii="Verdana" w:hAnsi="Verdana" w:cs="Tahoma"/>
+        </w:rPr>
+        <w:t xml:space="preserve"> –version( my current version) </w:t>
       </w:r>
     </w:p>
     <w:p>
@@ -806,13 +960,23 @@
         <w:lastRenderedPageBreak/>
         <w:t>Framework Components</w:t>
       </w:r>
+      <w:proofErr w:type="gramStart"/>
       <w:r>
         <w:t>::</w:t>
       </w:r>
-    </w:p>
-    <w:p>
-      <w:r>
-        <w:t xml:space="preserve">These are the Five steps involved  </w:t>
+      <w:proofErr w:type="gramEnd"/>
+    </w:p>
+    <w:p>
+      <w:r>
+        <w:t xml:space="preserve">These are the </w:t>
+      </w:r>
+      <w:proofErr w:type="gramStart"/>
+      <w:r>
+        <w:t>Five</w:t>
+      </w:r>
+      <w:proofErr w:type="gramEnd"/>
+      <w:r>
+        <w:t xml:space="preserve"> steps involved  </w:t>
       </w:r>
     </w:p>
     <w:p>
@@ -978,41 +1142,114 @@
         <w:rPr>
           <w:rFonts w:ascii="Verdana" w:hAnsi="Verdana" w:cs="Tahoma"/>
         </w:rPr>
-        <w:t xml:space="preserve"> one src/main/java and other one src/main/resources</w:t>
-      </w:r>
+        <w:t xml:space="preserve"> one </w:t>
+      </w:r>
+      <w:proofErr w:type="spellStart"/>
+      <w:r>
+        <w:rPr>
+          <w:rFonts w:ascii="Verdana" w:hAnsi="Verdana" w:cs="Tahoma"/>
+        </w:rPr>
+        <w:t>src</w:t>
+      </w:r>
+      <w:proofErr w:type="spellEnd"/>
+      <w:r>
+        <w:rPr>
+          <w:rFonts w:ascii="Verdana" w:hAnsi="Verdana" w:cs="Tahoma"/>
+        </w:rPr>
+        <w:t xml:space="preserve">/main/java and </w:t>
+      </w:r>
+      <w:proofErr w:type="gramStart"/>
+      <w:r>
+        <w:rPr>
+          <w:rFonts w:ascii="Verdana" w:hAnsi="Verdana" w:cs="Tahoma"/>
+        </w:rPr>
+        <w:t xml:space="preserve">other one </w:t>
+      </w:r>
+      <w:proofErr w:type="spellStart"/>
+      <w:r>
+        <w:rPr>
+          <w:rFonts w:ascii="Verdana" w:hAnsi="Verdana" w:cs="Tahoma"/>
+        </w:rPr>
+        <w:t>src</w:t>
+      </w:r>
+      <w:proofErr w:type="spellEnd"/>
+      <w:r>
+        <w:rPr>
+          <w:rFonts w:ascii="Verdana" w:hAnsi="Verdana" w:cs="Tahoma"/>
+        </w:rPr>
+        <w:t>/main/resources</w:t>
+      </w:r>
+      <w:proofErr w:type="gramEnd"/>
     </w:p>
     <w:p>
       <w:pPr>
         <w:pStyle w:val="Heading2"/>
       </w:pPr>
+      <w:proofErr w:type="spellStart"/>
       <w:r>
         <w:lastRenderedPageBreak/>
-        <w:t>Src/main/Java</w:t>
-      </w:r>
-    </w:p>
-    <w:p>
-      <w:pPr>
-        <w:rPr>
-          <w:rFonts w:ascii="Verdana" w:hAnsi="Verdana" w:cs="Tahoma"/>
-        </w:rPr>
-      </w:pPr>
-      <w:r>
-        <w:rPr>
-          <w:rFonts w:ascii="Verdana" w:hAnsi="Verdana" w:cs="Tahoma"/>
-        </w:rPr>
-        <w:t>We will just see what are under src/main/java::</w:t>
-      </w:r>
+        <w:t>Src</w:t>
+      </w:r>
+      <w:proofErr w:type="spellEnd"/>
+      <w:r>
+        <w:t>/main/Java</w:t>
+      </w:r>
+    </w:p>
+    <w:p>
+      <w:pPr>
+        <w:rPr>
+          <w:rFonts w:ascii="Verdana" w:hAnsi="Verdana" w:cs="Tahoma"/>
+        </w:rPr>
+      </w:pPr>
+      <w:r>
+        <w:rPr>
+          <w:rFonts w:ascii="Verdana" w:hAnsi="Verdana" w:cs="Tahoma"/>
+        </w:rPr>
+        <w:t xml:space="preserve">We will just see what are under </w:t>
+      </w:r>
+      <w:proofErr w:type="spellStart"/>
+      <w:r>
+        <w:rPr>
+          <w:rFonts w:ascii="Verdana" w:hAnsi="Verdana" w:cs="Tahoma"/>
+        </w:rPr>
+        <w:t>src</w:t>
+      </w:r>
+      <w:proofErr w:type="spellEnd"/>
+      <w:r>
+        <w:rPr>
+          <w:rFonts w:ascii="Verdana" w:hAnsi="Verdana" w:cs="Tahoma"/>
+        </w:rPr>
+        <w:t>/main/java</w:t>
+      </w:r>
+      <w:proofErr w:type="gramStart"/>
+      <w:r>
+        <w:rPr>
+          <w:rFonts w:ascii="Verdana" w:hAnsi="Verdana" w:cs="Tahoma"/>
+        </w:rPr>
+        <w:t>::</w:t>
+      </w:r>
+      <w:proofErr w:type="gramEnd"/>
     </w:p>
     <w:p>
       <w:pPr>
         <w:pStyle w:val="Heading2"/>
       </w:pPr>
+      <w:proofErr w:type="spellStart"/>
       <w:r>
         <w:rPr>
           <w:highlight w:val="lightGray"/>
         </w:rPr>
-        <w:t>com.sample.JBehavePOC.Pages::</w:t>
-      </w:r>
+        <w:t>com.sample.JBehavePOC.Pages</w:t>
+      </w:r>
+      <w:proofErr w:type="spellEnd"/>
+      <w:proofErr w:type="gramStart"/>
+      <w:r>
+        <w:rPr>
+          <w:highlight w:val="lightGray"/>
+        </w:rPr>
+        <w:t>::</w:t>
+      </w:r>
+      <w:proofErr w:type="gramEnd"/>
     </w:p>
     <w:p>
       <w:pPr>
@@ -1110,6 +1347,7 @@
           <w:rFonts w:ascii="Verdana" w:hAnsi="Verdana" w:cs="Tahoma"/>
         </w:rPr>
       </w:pPr>
+      <w:proofErr w:type="spellStart"/>
       <w:r>
         <w:rPr>
           <w:rFonts w:ascii="Verdana" w:hAnsi="Verdana" w:cs="Tahoma"/>
@@ -1120,20 +1358,41 @@
         <w:rPr>
           <w:rFonts w:ascii="Verdana" w:hAnsi="Verdana" w:cs="Tahoma"/>
         </w:rPr>
-        <w:t>view page</w:t>
-      </w:r>
-    </w:p>
-    <w:p>
-      <w:pPr>
-        <w:rPr>
-          <w:rFonts w:ascii="Verdana" w:hAnsi="Verdana" w:cs="Tahoma"/>
-        </w:rPr>
-      </w:pPr>
-      <w:r>
-        <w:rPr>
-          <w:rFonts w:ascii="Verdana" w:hAnsi="Verdana" w:cs="Tahoma"/>
-        </w:rPr>
-        <w:t>Sceanario1 Flow : Landing page-&gt;Customer care page</w:t>
+        <w:t>view</w:t>
+      </w:r>
+      <w:proofErr w:type="spellEnd"/>
+      <w:r>
+        <w:rPr>
+          <w:rFonts w:ascii="Verdana" w:hAnsi="Verdana" w:cs="Tahoma"/>
+        </w:rPr>
+        <w:t xml:space="preserve"> page</w:t>
+      </w:r>
+    </w:p>
+    <w:p>
+      <w:pPr>
+        <w:rPr>
+          <w:rFonts w:ascii="Verdana" w:hAnsi="Verdana" w:cs="Tahoma"/>
+        </w:rPr>
+      </w:pPr>
+      <w:r>
+        <w:rPr>
+          <w:rFonts w:ascii="Verdana" w:hAnsi="Verdana" w:cs="Tahoma"/>
+        </w:rPr>
+        <w:t xml:space="preserve">Sceanario1 </w:t>
+      </w:r>
+      <w:proofErr w:type="gramStart"/>
+      <w:r>
+        <w:rPr>
+          <w:rFonts w:ascii="Verdana" w:hAnsi="Verdana" w:cs="Tahoma"/>
+        </w:rPr>
+        <w:t>Flow :</w:t>
+      </w:r>
+      <w:proofErr w:type="gramEnd"/>
+      <w:r>
+        <w:rPr>
+          <w:rFonts w:ascii="Verdana" w:hAnsi="Verdana" w:cs="Tahoma"/>
+        </w:rPr>
+        <w:t xml:space="preserve"> Landing page-&gt;Customer care page</w:t>
       </w:r>
     </w:p>
     <w:p>
@@ -1207,30 +1466,42 @@
           <w:highlight w:val="lightGray"/>
         </w:rPr>
       </w:pPr>
+      <w:proofErr w:type="spellStart"/>
       <w:r>
         <w:rPr>
           <w:highlight w:val="lightGray"/>
         </w:rPr>
         <w:t>com.sample.JBehavePOC.Steps</w:t>
       </w:r>
+      <w:proofErr w:type="spellEnd"/>
+      <w:proofErr w:type="gramStart"/>
       <w:r>
         <w:rPr>
           <w:highlight w:val="lightGray"/>
         </w:rPr>
         <w:t>::</w:t>
       </w:r>
-    </w:p>
-    <w:p>
-      <w:pPr>
-        <w:rPr>
-          <w:rFonts w:ascii="Verdana" w:hAnsi="Verdana" w:cs="Tahoma"/>
-        </w:rPr>
-      </w:pPr>
-      <w:r>
-        <w:rPr>
-          <w:rFonts w:ascii="Verdana" w:hAnsi="Verdana" w:cs="Tahoma"/>
-        </w:rPr>
-        <w:t>The Steps written in the Stories are mapped in the files under this section. It</w:t>
+      <w:proofErr w:type="gramEnd"/>
+    </w:p>
+    <w:p>
+      <w:pPr>
+        <w:rPr>
+          <w:rFonts w:ascii="Verdana" w:hAnsi="Verdana" w:cs="Tahoma"/>
+        </w:rPr>
+      </w:pPr>
+      <w:r>
+        <w:rPr>
+          <w:rFonts w:ascii="Verdana" w:hAnsi="Verdana" w:cs="Tahoma"/>
+        </w:rPr>
+        <w:t xml:space="preserve">The Steps written in the Stories are mapped in the files under this section. </w:t>
+      </w:r>
+      <w:proofErr w:type="spellStart"/>
+      <w:proofErr w:type="gramStart"/>
+      <w:r>
+        <w:rPr>
+          <w:rFonts w:ascii="Verdana" w:hAnsi="Verdana" w:cs="Tahoma"/>
+        </w:rPr>
+        <w:t>It</w:t>
       </w:r>
       <w:r>
         <w:rPr>
@@ -1238,6 +1509,8 @@
         </w:rPr>
         <w:t>s</w:t>
       </w:r>
+      <w:proofErr w:type="spellEnd"/>
+      <w:proofErr w:type="gramEnd"/>
       <w:r>
         <w:rPr>
           <w:rFonts w:ascii="Verdana" w:hAnsi="Verdana" w:cs="Tahoma"/>
@@ -1344,7 +1617,21 @@
         <w:rPr>
           <w:rFonts w:ascii="Verdana" w:hAnsi="Verdana" w:cs="Tahoma"/>
         </w:rPr>
-        <w:t xml:space="preserve"> starting the story/scenario. And action that are needed to be performed after the story/scenarios are </w:t>
+        <w:t xml:space="preserve"> starting the story/scenario. And </w:t>
+      </w:r>
+      <w:proofErr w:type="gramStart"/>
+      <w:r>
+        <w:rPr>
+          <w:rFonts w:ascii="Verdana" w:hAnsi="Verdana" w:cs="Tahoma"/>
+        </w:rPr>
+        <w:t>action</w:t>
+      </w:r>
+      <w:proofErr w:type="gramEnd"/>
+      <w:r>
+        <w:rPr>
+          <w:rFonts w:ascii="Verdana" w:hAnsi="Verdana" w:cs="Tahoma"/>
+        </w:rPr>
+        <w:t xml:space="preserve"> that are needed to be performed after the story/scenarios are </w:t>
       </w:r>
       <w:r>
         <w:rPr>
@@ -1375,7 +1662,21 @@
         <w:rPr>
           <w:rFonts w:ascii="Verdana" w:hAnsi="Verdana" w:cs="Tahoma"/>
         </w:rPr>
-        <w:t xml:space="preserve"> be mapped to the corresponding java , using the JBehave annotations. </w:t>
+        <w:t xml:space="preserve"> be mapped to the corresponding </w:t>
+      </w:r>
+      <w:proofErr w:type="gramStart"/>
+      <w:r>
+        <w:rPr>
+          <w:rFonts w:ascii="Verdana" w:hAnsi="Verdana" w:cs="Tahoma"/>
+        </w:rPr>
+        <w:t>java ,</w:t>
+      </w:r>
+      <w:proofErr w:type="gramEnd"/>
+      <w:r>
+        <w:rPr>
+          <w:rFonts w:ascii="Verdana" w:hAnsi="Verdana" w:cs="Tahoma"/>
+        </w:rPr>
+        <w:t xml:space="preserve"> using the JBehave annotations. </w:t>
       </w:r>
       <w:r>
         <w:rPr>
@@ -1554,7 +1855,21 @@
         <w:rPr>
           <w:rFonts w:ascii="Verdana" w:hAnsi="Verdana" w:cs="Tahoma"/>
         </w:rPr>
-        <w:t>Step to Code mapping ::</w:t>
+        <w:t xml:space="preserve">Step to Code </w:t>
+      </w:r>
+      <w:proofErr w:type="gramStart"/>
+      <w:r>
+        <w:rPr>
+          <w:rFonts w:ascii="Verdana" w:hAnsi="Verdana" w:cs="Tahoma"/>
+        </w:rPr>
+        <w:t>mapping :</w:t>
+      </w:r>
+      <w:proofErr w:type="gramEnd"/>
+      <w:r>
+        <w:rPr>
+          <w:rFonts w:ascii="Verdana" w:hAnsi="Verdana" w:cs="Tahoma"/>
+        </w:rPr>
+        <w:t>:</w:t>
       </w:r>
     </w:p>
     <w:p>
@@ -1657,9 +1972,19 @@
       <w:pPr>
         <w:pStyle w:val="Heading3"/>
       </w:pPr>
+      <w:proofErr w:type="spellStart"/>
+      <w:proofErr w:type="gramStart"/>
       <w:r>
         <w:lastRenderedPageBreak/>
-        <w:t>TestUtil ::</w:t>
+        <w:t>TestUtil</w:t>
+      </w:r>
+      <w:proofErr w:type="spellEnd"/>
+      <w:r>
+        <w:t xml:space="preserve"> :</w:t>
+      </w:r>
+      <w:proofErr w:type="gramEnd"/>
+      <w:r>
+        <w:t>:</w:t>
       </w:r>
     </w:p>
     <w:p>
@@ -1681,11 +2006,19 @@
         </w:rPr>
         <w:t xml:space="preserve"> </w:t>
       </w:r>
-      <w:r>
-        <w:rPr>
-          <w:rFonts w:ascii="Verdana" w:hAnsi="Verdana" w:cs="Tahoma"/>
-        </w:rPr>
-        <w:t>openbrowser,</w:t>
+      <w:proofErr w:type="spellStart"/>
+      <w:r>
+        <w:rPr>
+          <w:rFonts w:ascii="Verdana" w:hAnsi="Verdana" w:cs="Tahoma"/>
+        </w:rPr>
+        <w:t>openbrowser</w:t>
+      </w:r>
+      <w:proofErr w:type="spellEnd"/>
+      <w:r>
+        <w:rPr>
+          <w:rFonts w:ascii="Verdana" w:hAnsi="Verdana" w:cs="Tahoma"/>
+        </w:rPr>
+        <w:t>,</w:t>
       </w:r>
       <w:r>
         <w:rPr>
@@ -1693,23 +2026,55 @@
         </w:rPr>
         <w:t xml:space="preserve"> </w:t>
       </w:r>
-      <w:r>
-        <w:rPr>
-          <w:rFonts w:ascii="Verdana" w:hAnsi="Verdana" w:cs="Tahoma"/>
-        </w:rPr>
-        <w:t>navigate , function to take the screenshot etc.. all the selenium web Driver code is available in this</w:t>
+      <w:proofErr w:type="gramStart"/>
+      <w:r>
+        <w:rPr>
+          <w:rFonts w:ascii="Verdana" w:hAnsi="Verdana" w:cs="Tahoma"/>
+        </w:rPr>
+        <w:t>navigate ,</w:t>
+      </w:r>
+      <w:proofErr w:type="gramEnd"/>
+      <w:r>
+        <w:rPr>
+          <w:rFonts w:ascii="Verdana" w:hAnsi="Verdana" w:cs="Tahoma"/>
+        </w:rPr>
+        <w:t xml:space="preserve"> function to take the screenshot etc.. </w:t>
+      </w:r>
+      <w:proofErr w:type="gramStart"/>
+      <w:r>
+        <w:rPr>
+          <w:rFonts w:ascii="Verdana" w:hAnsi="Verdana" w:cs="Tahoma"/>
+        </w:rPr>
+        <w:t>all</w:t>
+      </w:r>
+      <w:proofErr w:type="gramEnd"/>
+      <w:r>
+        <w:rPr>
+          <w:rFonts w:ascii="Verdana" w:hAnsi="Verdana" w:cs="Tahoma"/>
+        </w:rPr>
+        <w:t xml:space="preserve"> the selenium web Driver code is available in this</w:t>
       </w:r>
     </w:p>
     <w:p>
       <w:pPr>
         <w:pStyle w:val="Heading3"/>
       </w:pPr>
+      <w:proofErr w:type="spellStart"/>
       <w:r>
         <w:rPr>
           <w:bCs w:val="0"/>
         </w:rPr>
-        <w:t>Util::</w:t>
-      </w:r>
+        <w:t>Util</w:t>
+      </w:r>
+      <w:proofErr w:type="spellEnd"/>
+      <w:proofErr w:type="gramStart"/>
+      <w:r>
+        <w:rPr>
+          <w:bCs w:val="0"/>
+        </w:rPr>
+        <w:t>::</w:t>
+      </w:r>
+      <w:proofErr w:type="gramEnd"/>
       <w:r>
         <w:t xml:space="preserve"> </w:t>
       </w:r>
@@ -1725,7 +2090,21 @@
         <w:rPr>
           <w:rFonts w:ascii="Verdana" w:hAnsi="Verdana" w:cs="Tahoma"/>
         </w:rPr>
-        <w:t xml:space="preserve">This file is maintained , to fetch the object identifiers of the </w:t>
+        <w:t xml:space="preserve">This file is </w:t>
+      </w:r>
+      <w:proofErr w:type="gramStart"/>
+      <w:r>
+        <w:rPr>
+          <w:rFonts w:ascii="Verdana" w:hAnsi="Verdana" w:cs="Tahoma"/>
+        </w:rPr>
+        <w:t>maintained ,</w:t>
+      </w:r>
+      <w:proofErr w:type="gramEnd"/>
+      <w:r>
+        <w:rPr>
+          <w:rFonts w:ascii="Verdana" w:hAnsi="Verdana" w:cs="Tahoma"/>
+        </w:rPr>
+        <w:t xml:space="preserve"> to fetch the object identifiers of the </w:t>
       </w:r>
       <w:r>
         <w:rPr>
@@ -1737,13 +2116,41 @@
         <w:rPr>
           <w:rFonts w:ascii="Verdana" w:hAnsi="Verdana" w:cs="Tahoma"/>
         </w:rPr>
-        <w:t>( Used Xpaths to identify the element)</w:t>
-      </w:r>
-      <w:r>
-        <w:rPr>
-          <w:rFonts w:ascii="Verdana" w:hAnsi="Verdana" w:cs="Tahoma"/>
-        </w:rPr>
-        <w:t xml:space="preserve">. When we use the getobjectdata function part of this </w:t>
+        <w:t xml:space="preserve">( Used </w:t>
+      </w:r>
+      <w:proofErr w:type="spellStart"/>
+      <w:r>
+        <w:rPr>
+          <w:rFonts w:ascii="Verdana" w:hAnsi="Verdana" w:cs="Tahoma"/>
+        </w:rPr>
+        <w:t>Xpaths</w:t>
+      </w:r>
+      <w:proofErr w:type="spellEnd"/>
+      <w:r>
+        <w:rPr>
+          <w:rFonts w:ascii="Verdana" w:hAnsi="Verdana" w:cs="Tahoma"/>
+        </w:rPr>
+        <w:t xml:space="preserve"> to identify the element)</w:t>
+      </w:r>
+      <w:r>
+        <w:rPr>
+          <w:rFonts w:ascii="Verdana" w:hAnsi="Verdana" w:cs="Tahoma"/>
+        </w:rPr>
+        <w:t xml:space="preserve">. When we use the </w:t>
+      </w:r>
+      <w:proofErr w:type="spellStart"/>
+      <w:r>
+        <w:rPr>
+          <w:rFonts w:ascii="Verdana" w:hAnsi="Verdana" w:cs="Tahoma"/>
+        </w:rPr>
+        <w:t>getobjectdata</w:t>
+      </w:r>
+      <w:proofErr w:type="spellEnd"/>
+      <w:r>
+        <w:rPr>
+          <w:rFonts w:ascii="Verdana" w:hAnsi="Verdana" w:cs="Tahoma"/>
+        </w:rPr>
+        <w:t xml:space="preserve"> function part of this </w:t>
       </w:r>
       <w:r>
         <w:rPr>
@@ -1755,14 +2162,58 @@
         <w:rPr>
           <w:rFonts w:ascii="Verdana" w:hAnsi="Verdana" w:cs="Tahoma"/>
         </w:rPr>
-        <w:t xml:space="preserve">, we will get a Hashtable&lt;String,String&gt; with key as object </w:t>
-      </w:r>
-      <w:r>
-        <w:rPr>
-          <w:rFonts w:ascii="Verdana" w:hAnsi="Verdana" w:cs="Tahoma"/>
-        </w:rPr>
-        <w:t>name and value as object xpath</w:t>
-      </w:r>
+        <w:t xml:space="preserve">, we will get a </w:t>
+      </w:r>
+      <w:proofErr w:type="spellStart"/>
+      <w:r>
+        <w:rPr>
+          <w:rFonts w:ascii="Verdana" w:hAnsi="Verdana" w:cs="Tahoma"/>
+        </w:rPr>
+        <w:t>Hashtable</w:t>
+      </w:r>
+      <w:proofErr w:type="spellEnd"/>
+      <w:r>
+        <w:rPr>
+          <w:rFonts w:ascii="Verdana" w:hAnsi="Verdana" w:cs="Tahoma"/>
+        </w:rPr>
+        <w:t>&lt;</w:t>
+      </w:r>
+      <w:proofErr w:type="spellStart"/>
+      <w:r>
+        <w:rPr>
+          <w:rFonts w:ascii="Verdana" w:hAnsi="Verdana" w:cs="Tahoma"/>
+        </w:rPr>
+        <w:t>String</w:t>
+      </w:r>
+      <w:proofErr w:type="gramStart"/>
+      <w:r>
+        <w:rPr>
+          <w:rFonts w:ascii="Verdana" w:hAnsi="Verdana" w:cs="Tahoma"/>
+        </w:rPr>
+        <w:t>,String</w:t>
+      </w:r>
+      <w:proofErr w:type="spellEnd"/>
+      <w:proofErr w:type="gramEnd"/>
+      <w:r>
+        <w:rPr>
+          <w:rFonts w:ascii="Verdana" w:hAnsi="Verdana" w:cs="Tahoma"/>
+        </w:rPr>
+        <w:t xml:space="preserve">&gt; with key as object </w:t>
+      </w:r>
+      <w:r>
+        <w:rPr>
+          <w:rFonts w:ascii="Verdana" w:hAnsi="Verdana" w:cs="Tahoma"/>
+        </w:rPr>
+        <w:t xml:space="preserve">name and value as object </w:t>
+      </w:r>
+      <w:proofErr w:type="spellStart"/>
+      <w:r>
+        <w:rPr>
+          <w:rFonts w:ascii="Verdana" w:hAnsi="Verdana" w:cs="Tahoma"/>
+        </w:rPr>
+        <w:t>xpath</w:t>
+      </w:r>
+      <w:proofErr w:type="spellEnd"/>
       <w:r>
         <w:rPr>
           <w:rFonts w:ascii="Verdana" w:hAnsi="Verdana" w:cs="Tahoma"/>
@@ -1780,8 +2231,13 @@
       <w:pPr>
         <w:pStyle w:val="Heading3"/>
       </w:pPr>
-      <w:r>
-        <w:t xml:space="preserve">Xls_Reader: </w:t>
+      <w:proofErr w:type="spellStart"/>
+      <w:r>
+        <w:t>Xls_Reader</w:t>
+      </w:r>
+      <w:proofErr w:type="spellEnd"/>
+      <w:r>
+        <w:t xml:space="preserve">: </w:t>
       </w:r>
     </w:p>
     <w:p>
@@ -1795,16 +2251,82 @@
         <w:rPr>
           <w:rFonts w:ascii="Verdana" w:hAnsi="Verdana" w:cs="Tahoma"/>
         </w:rPr>
-        <w:t xml:space="preserve">File with functions to read the data from excel . ( reading the data from excel using the poi api’s. Configurations related to these are available in the pom.xml of this project ) </w:t>
+        <w:t xml:space="preserve">File with functions to read the data from </w:t>
+      </w:r>
+      <w:proofErr w:type="gramStart"/>
+      <w:r>
+        <w:rPr>
+          <w:rFonts w:ascii="Verdana" w:hAnsi="Verdana" w:cs="Tahoma"/>
+        </w:rPr>
+        <w:t>excel .</w:t>
+      </w:r>
+      <w:proofErr w:type="gramEnd"/>
+      <w:r>
+        <w:rPr>
+          <w:rFonts w:ascii="Verdana" w:hAnsi="Verdana" w:cs="Tahoma"/>
+        </w:rPr>
+        <w:t xml:space="preserve"> </w:t>
+      </w:r>
+      <w:proofErr w:type="gramStart"/>
+      <w:r>
+        <w:rPr>
+          <w:rFonts w:ascii="Verdana" w:hAnsi="Verdana" w:cs="Tahoma"/>
+        </w:rPr>
+        <w:t>( reading</w:t>
+      </w:r>
+      <w:proofErr w:type="gramEnd"/>
+      <w:r>
+        <w:rPr>
+          <w:rFonts w:ascii="Verdana" w:hAnsi="Verdana" w:cs="Tahoma"/>
+        </w:rPr>
+        <w:t xml:space="preserve"> the data from excel using the poi </w:t>
+      </w:r>
+      <w:proofErr w:type="spellStart"/>
+      <w:r>
+        <w:rPr>
+          <w:rFonts w:ascii="Verdana" w:hAnsi="Verdana" w:cs="Tahoma"/>
+        </w:rPr>
+        <w:t>api’s</w:t>
+      </w:r>
+      <w:proofErr w:type="spellEnd"/>
+      <w:r>
+        <w:rPr>
+          <w:rFonts w:ascii="Verdana" w:hAnsi="Verdana" w:cs="Tahoma"/>
+        </w:rPr>
+        <w:t xml:space="preserve">. Configurations related to these are available in the pom.xml of this </w:t>
+      </w:r>
+      <w:proofErr w:type="gramStart"/>
+      <w:r>
+        <w:rPr>
+          <w:rFonts w:ascii="Verdana" w:hAnsi="Verdana" w:cs="Tahoma"/>
+        </w:rPr>
+        <w:t>project )</w:t>
+      </w:r>
+      <w:proofErr w:type="gramEnd"/>
+      <w:r>
+        <w:rPr>
+          <w:rFonts w:ascii="Verdana" w:hAnsi="Verdana" w:cs="Tahoma"/>
+        </w:rPr>
+        <w:t xml:space="preserve"> </w:t>
       </w:r>
     </w:p>
     <w:p>
       <w:pPr>
         <w:pStyle w:val="Heading3"/>
       </w:pPr>
-      <w:r>
-        <w:t>TestRunnerStories::</w:t>
-      </w:r>
+      <w:proofErr w:type="spellStart"/>
+      <w:r>
+        <w:t>TestRunnerStories</w:t>
+      </w:r>
+      <w:proofErr w:type="spellEnd"/>
+      <w:r>
+        <w:t>*******</w:t>
+      </w:r>
+      <w:proofErr w:type="gramStart"/>
+      <w:r>
+        <w:t>::</w:t>
+      </w:r>
+      <w:proofErr w:type="gramEnd"/>
     </w:p>
     <w:p>
       <w:pPr>
@@ -1859,7 +2381,13 @@
         <w:rPr>
           <w:rFonts w:ascii="Verdana" w:hAnsi="Verdana" w:cs="Tahoma"/>
         </w:rPr>
-        <w:t>In this file we make the configurations required .</w:t>
+        <w:t xml:space="preserve">In this file we make the configurations </w:t>
+      </w:r>
+      <w:r>
+        <w:rPr>
+          <w:rFonts w:ascii="Verdana" w:hAnsi="Verdana" w:cs="Tahoma"/>
+        </w:rPr>
+        <w:t>required.</w:t>
       </w:r>
     </w:p>
     <w:p>
@@ -1874,7 +2402,21 @@
         <w:rPr>
           <w:rFonts w:ascii="Verdana" w:hAnsi="Verdana" w:cs="Tahoma"/>
         </w:rPr>
-        <w:t xml:space="preserve">There are different ways JBehave runs the test flows, the way we are using here is running the </w:t>
+        <w:t xml:space="preserve">There are different ways JBehave runs the test </w:t>
+      </w:r>
+      <w:proofErr w:type="gramStart"/>
+      <w:r>
+        <w:rPr>
+          <w:rFonts w:ascii="Verdana" w:hAnsi="Verdana" w:cs="Tahoma"/>
+        </w:rPr>
+        <w:t>flows,</w:t>
+      </w:r>
+      <w:proofErr w:type="gramEnd"/>
+      <w:r>
+        <w:rPr>
+          <w:rFonts w:ascii="Verdana" w:hAnsi="Verdana" w:cs="Tahoma"/>
+        </w:rPr>
+        <w:t xml:space="preserve"> the way we are using here is running the </w:t>
       </w:r>
       <w:r>
         <w:rPr>
@@ -1883,14 +2425,10 @@
         <w:t>stories as “</w:t>
       </w:r>
       <w:r>
-        <w:t>embeddables”</w:t>
-      </w:r>
-      <w:r>
-        <w:rPr>
-          <w:rFonts w:ascii="Verdana" w:hAnsi="Verdana" w:cs="Tahoma"/>
-          <w:bCs/>
-        </w:rPr>
-        <w:t xml:space="preserve"> </w:t>
+        <w:t>embeddables</w:t>
+      </w:r>
+      <w:r>
+        <w:t>”</w:t>
       </w:r>
       <w:r>
         <w:rPr>
@@ -1930,15 +2468,21 @@
         </w:rPr>
         <w:t>Configuration</w:t>
       </w:r>
+      <w:proofErr w:type="gramStart"/>
       <w:r>
         <w:t>:</w:t>
       </w:r>
       <w:r>
-        <w:t>: We</w:t>
+        <w:t>:</w:t>
+      </w:r>
+      <w:proofErr w:type="gramEnd"/>
+      <w:r>
+        <w:t xml:space="preserve"> We</w:t>
       </w:r>
       <w:r>
         <w:t xml:space="preserve"> are just going to use the default configuration JBehave as given  . We are going to use </w:t>
       </w:r>
+      <w:proofErr w:type="spellStart"/>
       <w:r>
         <w:rPr>
           <w:rFonts w:ascii="Consolas" w:hAnsi="Consolas" w:cs="Consolas"/>
@@ -1949,6 +2493,7 @@
         </w:rPr>
         <w:t>MostUsefulConfiguration</w:t>
       </w:r>
+      <w:proofErr w:type="spellEnd"/>
       <w:r>
         <w:rPr>
           <w:rFonts w:ascii="Consolas" w:hAnsi="Consolas" w:cs="Consolas"/>
@@ -1970,11 +2515,19 @@
       <w:r>
         <w:t xml:space="preserve">Check the </w:t>
       </w:r>
+      <w:proofErr w:type="gramStart"/>
       <w:r>
         <w:rPr>
           <w:i/>
         </w:rPr>
-        <w:t>configuration()</w:t>
+        <w:t>configuration(</w:t>
+      </w:r>
+      <w:proofErr w:type="gramEnd"/>
+      <w:r>
+        <w:rPr>
+          <w:i/>
+        </w:rPr>
+        <w:t>)</w:t>
       </w:r>
       <w:r>
         <w:t xml:space="preserve"> in the file</w:t>
@@ -2006,8 +2559,13 @@
         </w:rPr>
         <w:t>Steps</w:t>
       </w:r>
-      <w:r>
-        <w:t>:: The</w:t>
+      <w:proofErr w:type="gramStart"/>
+      <w:r>
+        <w:t>::</w:t>
+      </w:r>
+      <w:proofErr w:type="gramEnd"/>
+      <w:r>
+        <w:t xml:space="preserve"> The</w:t>
       </w:r>
       <w:r>
         <w:t xml:space="preserve"> steps files we have written in this project should be </w:t>
@@ -2022,7 +2580,29 @@
         <w:rPr>
           <w:i/>
         </w:rPr>
-        <w:t>the stepsFactory()</w:t>
+        <w:t xml:space="preserve">the </w:t>
+      </w:r>
+      <w:proofErr w:type="spellStart"/>
+      <w:proofErr w:type="gramStart"/>
+      <w:r>
+        <w:rPr>
+          <w:i/>
+        </w:rPr>
+        <w:t>stepsFactory</w:t>
+      </w:r>
+      <w:proofErr w:type="spellEnd"/>
+      <w:r>
+        <w:rPr>
+          <w:i/>
+        </w:rPr>
+        <w:t>(</w:t>
+      </w:r>
+      <w:proofErr w:type="gramEnd"/>
+      <w:r>
+        <w:rPr>
+          <w:i/>
+        </w:rPr>
+        <w:t>)</w:t>
       </w:r>
       <w:r>
         <w:t xml:space="preserve"> in the file . In this </w:t>
@@ -2033,11 +2613,29 @@
       <w:r>
         <w:t xml:space="preserve"> the step files I have developed for the stories are </w:t>
       </w:r>
+      <w:proofErr w:type="spellStart"/>
       <w:r>
         <w:t>Customercarecheck</w:t>
       </w:r>
-      <w:r>
-        <w:t>, Searchresults,Common_actions. I have included these three in the list</w:t>
+      <w:proofErr w:type="spellEnd"/>
+      <w:r>
+        <w:t xml:space="preserve">, </w:t>
+      </w:r>
+      <w:proofErr w:type="spellStart"/>
+      <w:r>
+        <w:t>Searchresults</w:t>
+      </w:r>
+      <w:proofErr w:type="gramStart"/>
+      <w:r>
+        <w:t>,Common</w:t>
+      </w:r>
+      <w:proofErr w:type="gramEnd"/>
+      <w:r>
+        <w:t>_actions</w:t>
+      </w:r>
+      <w:proofErr w:type="spellEnd"/>
+      <w:r>
+        <w:t>. I have included these three in the list</w:t>
       </w:r>
       <w:r>
         <w:t xml:space="preserve">. </w:t>
@@ -2055,23 +2653,43 @@
           <w:rFonts w:ascii="Verdana" w:hAnsi="Verdana" w:cs="Tahoma"/>
         </w:rPr>
       </w:pPr>
+      <w:proofErr w:type="spellStart"/>
       <w:r>
         <w:rPr>
           <w:b/>
         </w:rPr>
         <w:t>Storypaths</w:t>
       </w:r>
+      <w:proofErr w:type="spellEnd"/>
+      <w:proofErr w:type="gramStart"/>
       <w:r>
         <w:t>::</w:t>
       </w:r>
+      <w:proofErr w:type="gramEnd"/>
       <w:r>
         <w:t xml:space="preserve"> We specify where are the stories located in the  project .  And what stories we are going to run. Please look at the </w:t>
       </w:r>
+      <w:proofErr w:type="spellStart"/>
+      <w:proofErr w:type="gramStart"/>
       <w:r>
         <w:rPr>
           <w:i/>
         </w:rPr>
-        <w:t xml:space="preserve">storyPaths(). </w:t>
+        <w:t>storyPaths</w:t>
+      </w:r>
+      <w:proofErr w:type="spellEnd"/>
+      <w:r>
+        <w:rPr>
+          <w:i/>
+        </w:rPr>
+        <w:t>(</w:t>
+      </w:r>
+      <w:proofErr w:type="gramEnd"/>
+      <w:r>
+        <w:rPr>
+          <w:i/>
+        </w:rPr>
+        <w:t xml:space="preserve">). </w:t>
       </w:r>
     </w:p>
     <w:p>
@@ -2080,6 +2698,7 @@
         <w:ind w:left="1440"/>
         <w:jc w:val="both"/>
       </w:pPr>
+      <w:proofErr w:type="gramStart"/>
       <w:r>
         <w:rPr>
           <w:b/>
@@ -2087,7 +2706,11 @@
         <w:t>Note</w:t>
       </w:r>
       <w:r>
-        <w:t xml:space="preserve"> :: I have provided the story location in the relative path way like</w:t>
+        <w:t xml:space="preserve"> :</w:t>
+      </w:r>
+      <w:proofErr w:type="gramEnd"/>
+      <w:r>
+        <w:t>: I have provided the story location in the relative path way like</w:t>
       </w:r>
       <w:r>
         <w:rPr>
@@ -2102,13 +2725,42 @@
         <w:t xml:space="preserve">run. </w:t>
       </w:r>
       <w:r>
-        <w:t xml:space="preserve">It you want specific test story to run . </w:t>
+        <w:t xml:space="preserve">It you want specific test story to </w:t>
+      </w:r>
+      <w:proofErr w:type="gramStart"/>
+      <w:r>
+        <w:t>run .</w:t>
+      </w:r>
+      <w:proofErr w:type="gramEnd"/>
+      <w:r>
+        <w:t xml:space="preserve"> </w:t>
       </w:r>
       <w:r>
         <w:t>Please</w:t>
       </w:r>
       <w:r>
-        <w:t xml:space="preserve"> modify according ( eg: “**/customercare.story”)</w:t>
+        <w:t xml:space="preserve"> modify according </w:t>
+      </w:r>
+      <w:proofErr w:type="gramStart"/>
+      <w:r>
+        <w:t xml:space="preserve">( </w:t>
+      </w:r>
+      <w:proofErr w:type="spellStart"/>
+      <w:r>
+        <w:t>eg</w:t>
+      </w:r>
+      <w:proofErr w:type="spellEnd"/>
+      <w:proofErr w:type="gramEnd"/>
+      <w:r>
+        <w:t>: “**/</w:t>
+      </w:r>
+      <w:proofErr w:type="spellStart"/>
+      <w:r>
+        <w:t>customercare.story</w:t>
+      </w:r>
+      <w:proofErr w:type="spellEnd"/>
+      <w:r>
+        <w:t>”)</w:t>
       </w:r>
     </w:p>
     <w:p>
@@ -2136,6 +2788,7 @@
           <w:highlight w:val="lightGray"/>
         </w:rPr>
       </w:pPr>
+      <w:proofErr w:type="spellStart"/>
       <w:r>
         <w:rPr>
           <w:highlight w:val="lightGray"/>
@@ -2143,6 +2796,7 @@
         <w:lastRenderedPageBreak/>
         <w:t>com.sample.JBehavePOC.TestData</w:t>
       </w:r>
+      <w:proofErr w:type="spellEnd"/>
     </w:p>
     <w:p>
       <w:pPr>
@@ -2166,13 +2820,55 @@
         <w:rPr>
           <w:rFonts w:ascii="Verdana" w:hAnsi="Verdana" w:cs="Tahoma"/>
         </w:rPr>
-        <w:t xml:space="preserve">of the </w:t>
-      </w:r>
-      <w:r>
-        <w:rPr>
-          <w:rFonts w:ascii="Verdana" w:hAnsi="Verdana" w:cs="Tahoma"/>
-        </w:rPr>
-        <w:t xml:space="preserve">excel is Suite. And under the sheet “ObjectData” we specify all the Object identifiers. Names should be proper given, as these drive the selenium actions. Object properties of all the stories can be given in this sheet. Make sure we have blank row , between each test related data. And followed by the story name for which the test data is starting .Example is provided below. </w:t>
+        <w:t xml:space="preserve">of </w:t>
+      </w:r>
+      <w:proofErr w:type="gramStart"/>
+      <w:r>
+        <w:rPr>
+          <w:rFonts w:ascii="Verdana" w:hAnsi="Verdana" w:cs="Tahoma"/>
+        </w:rPr>
+        <w:t xml:space="preserve">the </w:t>
+      </w:r>
+      <w:r>
+        <w:rPr>
+          <w:rFonts w:ascii="Verdana" w:hAnsi="Verdana" w:cs="Tahoma"/>
+        </w:rPr>
+        <w:t>excel</w:t>
+      </w:r>
+      <w:proofErr w:type="gramEnd"/>
+      <w:r>
+        <w:rPr>
+          <w:rFonts w:ascii="Verdana" w:hAnsi="Verdana" w:cs="Tahoma"/>
+        </w:rPr>
+        <w:t xml:space="preserve"> is Suite. And under the sheet “</w:t>
+      </w:r>
+      <w:proofErr w:type="spellStart"/>
+      <w:r>
+        <w:rPr>
+          <w:rFonts w:ascii="Verdana" w:hAnsi="Verdana" w:cs="Tahoma"/>
+        </w:rPr>
+        <w:t>ObjectData</w:t>
+      </w:r>
+      <w:proofErr w:type="spellEnd"/>
+      <w:r>
+        <w:rPr>
+          <w:rFonts w:ascii="Verdana" w:hAnsi="Verdana" w:cs="Tahoma"/>
+        </w:rPr>
+        <w:t xml:space="preserve">” we specify all the Object identifiers. Names should be proper given, as these drive the selenium actions. Object properties of all the stories can be given in this sheet. Make sure we have blank </w:t>
+      </w:r>
+      <w:proofErr w:type="gramStart"/>
+      <w:r>
+        <w:rPr>
+          <w:rFonts w:ascii="Verdana" w:hAnsi="Verdana" w:cs="Tahoma"/>
+        </w:rPr>
+        <w:t>row ,</w:t>
+      </w:r>
+      <w:proofErr w:type="gramEnd"/>
+      <w:r>
+        <w:rPr>
+          <w:rFonts w:ascii="Verdana" w:hAnsi="Verdana" w:cs="Tahoma"/>
+        </w:rPr>
+        <w:t xml:space="preserve"> between each test related data. And followed by the story name for which the test data is starting .Example is provided below. </w:t>
       </w:r>
     </w:p>
     <w:p>
@@ -2180,12 +2876,25 @@
         <w:pStyle w:val="Heading3"/>
       </w:pPr>
       <w:r>
-        <w:t>Where exactly we are getting the test data:::</w:t>
-      </w:r>
-    </w:p>
-    <w:p>
-      <w:r>
-        <w:t>In all the stories I have written ,  the first step is something like “</w:t>
+        <w:t>Where exactly we are getting the test data</w:t>
+      </w:r>
+      <w:proofErr w:type="gramStart"/>
+      <w:r>
+        <w:t>:::</w:t>
+      </w:r>
+      <w:proofErr w:type="gramEnd"/>
+    </w:p>
+    <w:p>
+      <w:r>
+        <w:t xml:space="preserve">In all the stories I have </w:t>
+      </w:r>
+      <w:proofErr w:type="gramStart"/>
+      <w:r>
+        <w:t>written ,</w:t>
+      </w:r>
+      <w:proofErr w:type="gramEnd"/>
+      <w:r>
+        <w:t xml:space="preserve">  the first step is something like “</w:t>
       </w:r>
       <w:r>
         <w:rPr>
@@ -2199,6 +2908,7 @@
         </w:rPr>
         <w:t xml:space="preserve">Given </w:t>
       </w:r>
+      <w:proofErr w:type="spellStart"/>
       <w:r>
         <w:rPr>
           <w:rFonts w:ascii="Consolas" w:hAnsi="Consolas" w:cs="Consolas"/>
@@ -2207,7 +2917,18 @@
           <w:szCs w:val="20"/>
           <w:highlight w:val="yellow"/>
         </w:rPr>
-        <w:t>customercarecheck test is initialised</w:t>
+        <w:t>customercarecheck</w:t>
+      </w:r>
+      <w:proofErr w:type="spellEnd"/>
+      <w:r>
+        <w:rPr>
+          <w:rFonts w:ascii="Consolas" w:hAnsi="Consolas" w:cs="Consolas"/>
+          <w:color w:val="512510"/>
+          <w:sz w:val="20"/>
+          <w:szCs w:val="20"/>
+          <w:highlight w:val="yellow"/>
+        </w:rPr>
+        <w:t xml:space="preserve"> test is initialised</w:t>
       </w:r>
       <w:r>
         <w:t xml:space="preserve">” . This step I </w:t>
@@ -2299,6 +3020,7 @@
           <w:szCs w:val="20"/>
         </w:rPr>
       </w:pPr>
+      <w:proofErr w:type="gramStart"/>
       <w:r>
         <w:rPr>
           <w:rFonts w:ascii="Consolas" w:hAnsi="Consolas" w:cs="Consolas"/>
@@ -2306,18 +3028,19 @@
           <w:sz w:val="20"/>
           <w:szCs w:val="20"/>
         </w:rPr>
-        <w:t>( Creating a webdriver instance for this story)</w:t>
-      </w:r>
-    </w:p>
-    <w:p>
-      <w:pPr>
+        <w:t>( Creating</w:t>
+      </w:r>
+      <w:proofErr w:type="gramEnd"/>
+      <w:r>
         <w:rPr>
           <w:rFonts w:ascii="Consolas" w:hAnsi="Consolas" w:cs="Consolas"/>
           <w:color w:val="000000"/>
           <w:sz w:val="20"/>
           <w:szCs w:val="20"/>
         </w:rPr>
-      </w:pPr>
+        <w:t xml:space="preserve"> a </w:t>
+      </w:r>
+      <w:proofErr w:type="spellStart"/>
       <w:r>
         <w:rPr>
           <w:rFonts w:ascii="Consolas" w:hAnsi="Consolas" w:cs="Consolas"/>
@@ -2325,8 +3048,80 @@
           <w:sz w:val="20"/>
           <w:szCs w:val="20"/>
         </w:rPr>
-        <w:t xml:space="preserve">Hashtable&lt;String,String&gt; </w:t>
-      </w:r>
+        <w:t>webdriver</w:t>
+      </w:r>
+      <w:proofErr w:type="spellEnd"/>
+      <w:r>
+        <w:rPr>
+          <w:rFonts w:ascii="Consolas" w:hAnsi="Consolas" w:cs="Consolas"/>
+          <w:color w:val="000000"/>
+          <w:sz w:val="20"/>
+          <w:szCs w:val="20"/>
+        </w:rPr>
+        <w:t xml:space="preserve"> instance for this story)</w:t>
+      </w:r>
+    </w:p>
+    <w:p>
+      <w:pPr>
+        <w:rPr>
+          <w:rFonts w:ascii="Consolas" w:hAnsi="Consolas" w:cs="Consolas"/>
+          <w:color w:val="000000"/>
+          <w:sz w:val="20"/>
+          <w:szCs w:val="20"/>
+        </w:rPr>
+      </w:pPr>
+      <w:proofErr w:type="spellStart"/>
+      <w:r>
+        <w:rPr>
+          <w:rFonts w:ascii="Consolas" w:hAnsi="Consolas" w:cs="Consolas"/>
+          <w:color w:val="000000"/>
+          <w:sz w:val="20"/>
+          <w:szCs w:val="20"/>
+        </w:rPr>
+        <w:t>Hashtable</w:t>
+      </w:r>
+      <w:proofErr w:type="spellEnd"/>
+      <w:r>
+        <w:rPr>
+          <w:rFonts w:ascii="Consolas" w:hAnsi="Consolas" w:cs="Consolas"/>
+          <w:color w:val="000000"/>
+          <w:sz w:val="20"/>
+          <w:szCs w:val="20"/>
+        </w:rPr>
+        <w:t>&lt;</w:t>
+      </w:r>
+      <w:proofErr w:type="spellStart"/>
+      <w:r>
+        <w:rPr>
+          <w:rFonts w:ascii="Consolas" w:hAnsi="Consolas" w:cs="Consolas"/>
+          <w:color w:val="000000"/>
+          <w:sz w:val="20"/>
+          <w:szCs w:val="20"/>
+        </w:rPr>
+        <w:t>String</w:t>
+      </w:r>
+      <w:proofErr w:type="gramStart"/>
+      <w:r>
+        <w:rPr>
+          <w:rFonts w:ascii="Consolas" w:hAnsi="Consolas" w:cs="Consolas"/>
+          <w:color w:val="000000"/>
+          <w:sz w:val="20"/>
+          <w:szCs w:val="20"/>
+        </w:rPr>
+        <w:t>,String</w:t>
+      </w:r>
+      <w:proofErr w:type="spellEnd"/>
+      <w:proofErr w:type="gramEnd"/>
+      <w:r>
+        <w:rPr>
+          <w:rFonts w:ascii="Consolas" w:hAnsi="Consolas" w:cs="Consolas"/>
+          <w:color w:val="000000"/>
+          <w:sz w:val="20"/>
+          <w:szCs w:val="20"/>
+        </w:rPr>
+        <w:t xml:space="preserve">&gt; </w:t>
+      </w:r>
+      <w:proofErr w:type="spellStart"/>
       <w:r>
         <w:rPr>
           <w:rFonts w:ascii="Consolas" w:hAnsi="Consolas" w:cs="Consolas"/>
@@ -2336,6 +3131,7 @@
         </w:rPr>
         <w:t>objdata</w:t>
       </w:r>
+      <w:proofErr w:type="spellEnd"/>
       <w:r>
         <w:rPr>
           <w:rFonts w:ascii="Consolas" w:hAnsi="Consolas" w:cs="Consolas"/>
@@ -2343,7 +3139,17 @@
           <w:sz w:val="20"/>
           <w:szCs w:val="20"/>
         </w:rPr>
-        <w:t>=Util.</w:t>
+        <w:t>=</w:t>
+      </w:r>
+      <w:proofErr w:type="spellStart"/>
+      <w:r>
+        <w:rPr>
+          <w:rFonts w:ascii="Consolas" w:hAnsi="Consolas" w:cs="Consolas"/>
+          <w:color w:val="000000"/>
+          <w:sz w:val="20"/>
+          <w:szCs w:val="20"/>
+        </w:rPr>
+        <w:t>Util.</w:t>
       </w:r>
       <w:r>
         <w:rPr>
@@ -2356,6 +3162,7 @@
         </w:rPr>
         <w:t>getobjectdata</w:t>
       </w:r>
+      <w:proofErr w:type="spellEnd"/>
       <w:r>
         <w:rPr>
           <w:rFonts w:ascii="Consolas" w:hAnsi="Consolas" w:cs="Consolas"/>
@@ -2372,7 +3179,27 @@
           <w:sz w:val="20"/>
           <w:szCs w:val="20"/>
         </w:rPr>
-        <w:t>"Customercaretest"</w:t>
+        <w:t>"</w:t>
+      </w:r>
+      <w:proofErr w:type="spellStart"/>
+      <w:r>
+        <w:rPr>
+          <w:rFonts w:ascii="Consolas" w:hAnsi="Consolas" w:cs="Consolas"/>
+          <w:color w:val="2A00FF"/>
+          <w:sz w:val="20"/>
+          <w:szCs w:val="20"/>
+        </w:rPr>
+        <w:t>Customercaretest</w:t>
+      </w:r>
+      <w:proofErr w:type="spellEnd"/>
+      <w:r>
+        <w:rPr>
+          <w:rFonts w:ascii="Consolas" w:hAnsi="Consolas" w:cs="Consolas"/>
+          <w:color w:val="2A00FF"/>
+          <w:sz w:val="20"/>
+          <w:szCs w:val="20"/>
+        </w:rPr>
+        <w:t>"</w:t>
       </w:r>
       <w:r>
         <w:rPr>
@@ -2418,8 +3245,18 @@
           <w:sz w:val="20"/>
           <w:szCs w:val="20"/>
         </w:rPr>
-        <w:t>( Getting the test data of “</w:t>
-      </w:r>
+        <w:t>(Getting</w:t>
+      </w:r>
+      <w:r>
+        <w:rPr>
+          <w:rFonts w:ascii="Consolas" w:hAnsi="Consolas" w:cs="Consolas"/>
+          <w:color w:val="000000"/>
+          <w:sz w:val="20"/>
+          <w:szCs w:val="20"/>
+        </w:rPr>
+        <w:t xml:space="preserve"> the test data of “</w:t>
+      </w:r>
+      <w:proofErr w:type="spellStart"/>
       <w:r>
         <w:rPr>
           <w:rFonts w:ascii="Consolas" w:hAnsi="Consolas" w:cs="Consolas"/>
@@ -2429,6 +3266,7 @@
         </w:rPr>
         <w:t>Customercaretest</w:t>
       </w:r>
+      <w:proofErr w:type="spellEnd"/>
       <w:r>
         <w:rPr>
           <w:rFonts w:ascii="Consolas" w:hAnsi="Consolas" w:cs="Consolas"/>
@@ -2463,7 +3301,43 @@
           <w:sz w:val="20"/>
           <w:szCs w:val="20"/>
         </w:rPr>
-        <w:t>, we have named the test data excel  as Suite.Make changes accordingly if you need</w:t>
+        <w:t xml:space="preserve">, we have named the test data </w:t>
+      </w:r>
+      <w:r>
+        <w:rPr>
+          <w:rFonts w:ascii="Consolas" w:hAnsi="Consolas" w:cs="Consolas"/>
+          <w:color w:val="000000"/>
+          <w:sz w:val="20"/>
+          <w:szCs w:val="20"/>
+        </w:rPr>
+        <w:t>excel as</w:t>
+      </w:r>
+      <w:r>
+        <w:rPr>
+          <w:rFonts w:ascii="Consolas" w:hAnsi="Consolas" w:cs="Consolas"/>
+          <w:color w:val="000000"/>
+          <w:sz w:val="20"/>
+          <w:szCs w:val="20"/>
+        </w:rPr>
+        <w:t xml:space="preserve"> </w:t>
+      </w:r>
+      <w:r>
+        <w:rPr>
+          <w:rFonts w:ascii="Consolas" w:hAnsi="Consolas" w:cs="Consolas"/>
+          <w:color w:val="000000"/>
+          <w:sz w:val="20"/>
+          <w:szCs w:val="20"/>
+        </w:rPr>
+        <w:t>Suite. Make</w:t>
+      </w:r>
+      <w:r>
+        <w:rPr>
+          <w:rFonts w:ascii="Consolas" w:hAnsi="Consolas" w:cs="Consolas"/>
+          <w:color w:val="000000"/>
+          <w:sz w:val="20"/>
+          <w:szCs w:val="20"/>
+        </w:rPr>
+        <w:t xml:space="preserve"> changes accordingly if you need</w:t>
       </w:r>
       <w:r>
         <w:rPr>
@@ -2535,22 +3409,43 @@
       <w:pPr>
         <w:pStyle w:val="Heading2"/>
       </w:pPr>
+      <w:proofErr w:type="spellStart"/>
+      <w:proofErr w:type="gramStart"/>
       <w:r>
         <w:lastRenderedPageBreak/>
-        <w:t>src/main/resources</w:t>
-      </w:r>
-    </w:p>
-    <w:p>
-      <w:pPr>
-        <w:rPr>
-          <w:rFonts w:ascii="Verdana" w:hAnsi="Verdana" w:cs="Tahoma"/>
-        </w:rPr>
-      </w:pPr>
-      <w:r>
-        <w:rPr>
-          <w:rFonts w:ascii="Verdana" w:hAnsi="Verdana" w:cs="Tahoma"/>
-        </w:rPr>
-        <w:t>We will just see what are under src/main/resources</w:t>
+        <w:t>src</w:t>
+      </w:r>
+      <w:proofErr w:type="spellEnd"/>
+      <w:r>
+        <w:t>/main/resources</w:t>
+      </w:r>
+      <w:proofErr w:type="gramEnd"/>
+    </w:p>
+    <w:p>
+      <w:pPr>
+        <w:rPr>
+          <w:rFonts w:ascii="Verdana" w:hAnsi="Verdana" w:cs="Tahoma"/>
+        </w:rPr>
+      </w:pPr>
+      <w:r>
+        <w:rPr>
+          <w:rFonts w:ascii="Verdana" w:hAnsi="Verdana" w:cs="Tahoma"/>
+        </w:rPr>
+        <w:t xml:space="preserve">We will just see what are under </w:t>
+      </w:r>
+      <w:proofErr w:type="spellStart"/>
+      <w:r>
+        <w:rPr>
+          <w:rFonts w:ascii="Verdana" w:hAnsi="Verdana" w:cs="Tahoma"/>
+        </w:rPr>
+        <w:t>src</w:t>
+      </w:r>
+      <w:proofErr w:type="spellEnd"/>
+      <w:r>
+        <w:rPr>
+          <w:rFonts w:ascii="Verdana" w:hAnsi="Verdana" w:cs="Tahoma"/>
+        </w:rPr>
+        <w:t>/main/resources</w:t>
       </w:r>
     </w:p>
     <w:p>
@@ -2558,8 +3453,13 @@
         <w:pStyle w:val="Heading3"/>
       </w:pPr>
       <w:r>
-        <w:t>Story file::</w:t>
-      </w:r>
+        <w:t>Story file</w:t>
+      </w:r>
+      <w:proofErr w:type="gramStart"/>
+      <w:r>
+        <w:t>::</w:t>
+      </w:r>
+      <w:proofErr w:type="gramEnd"/>
     </w:p>
     <w:p>
       <w:pPr>
@@ -2627,12 +3527,14 @@
         </w:rPr>
         <w:t xml:space="preserve">Check the project </w:t>
       </w:r>
+      <w:proofErr w:type="gramStart"/>
       <w:r>
         <w:rPr>
           <w:rFonts w:ascii="Verdana" w:hAnsi="Verdana" w:cs="Tahoma"/>
         </w:rPr>
         <w:t>structure,</w:t>
       </w:r>
+      <w:proofErr w:type="gramEnd"/>
       <w:r>
         <w:rPr>
           <w:rFonts w:ascii="Verdana" w:hAnsi="Verdana" w:cs="Tahoma"/>
@@ -2652,43 +3554,75 @@
           <w:rFonts w:ascii="Verdana" w:hAnsi="Verdana" w:cs="Tahoma"/>
         </w:rPr>
       </w:pPr>
+      <w:proofErr w:type="spellStart"/>
       <w:r>
         <w:rPr>
           <w:rFonts w:ascii="Verdana" w:hAnsi="Verdana" w:cs="Tahoma"/>
         </w:rPr>
         <w:t>customercare.story</w:t>
       </w:r>
+      <w:proofErr w:type="spellEnd"/>
+      <w:proofErr w:type="gramStart"/>
       <w:r>
         <w:rPr>
           <w:rFonts w:ascii="Verdana" w:hAnsi="Verdana" w:cs="Tahoma"/>
         </w:rPr>
         <w:t>::</w:t>
       </w:r>
-    </w:p>
-    <w:p>
-      <w:pPr>
-        <w:rPr>
-          <w:rFonts w:ascii="Verdana" w:hAnsi="Verdana" w:cs="Tahoma"/>
-        </w:rPr>
-      </w:pPr>
-      <w:r>
-        <w:rPr>
-          <w:rFonts w:ascii="Verdana" w:hAnsi="Verdana" w:cs="Tahoma"/>
-        </w:rPr>
-        <w:t xml:space="preserve">We have two instances of the story , one the positive scenario and other one with a negative scenario , I am expecting the test case to fail and repot the error to you . </w:t>
-      </w:r>
-    </w:p>
-    <w:p>
-      <w:pPr>
-        <w:rPr>
-          <w:rFonts w:ascii="Verdana" w:hAnsi="Verdana" w:cs="Tahoma"/>
-        </w:rPr>
-      </w:pPr>
-      <w:r>
-        <w:rPr>
-          <w:rFonts w:ascii="Verdana" w:hAnsi="Verdana" w:cs="Tahoma"/>
-        </w:rPr>
-        <w:t xml:space="preserve">For Parameterising the test data, JBehave has the “Examples” </w:t>
+      <w:proofErr w:type="gramEnd"/>
+    </w:p>
+    <w:p>
+      <w:pPr>
+        <w:rPr>
+          <w:rFonts w:ascii="Verdana" w:hAnsi="Verdana" w:cs="Tahoma"/>
+        </w:rPr>
+      </w:pPr>
+      <w:r>
+        <w:rPr>
+          <w:rFonts w:ascii="Verdana" w:hAnsi="Verdana" w:cs="Tahoma"/>
+        </w:rPr>
+        <w:t xml:space="preserve">We have two instances of the </w:t>
+      </w:r>
+      <w:proofErr w:type="gramStart"/>
+      <w:r>
+        <w:rPr>
+          <w:rFonts w:ascii="Verdana" w:hAnsi="Verdana" w:cs="Tahoma"/>
+        </w:rPr>
+        <w:t>story ,</w:t>
+      </w:r>
+      <w:proofErr w:type="gramEnd"/>
+      <w:r>
+        <w:rPr>
+          <w:rFonts w:ascii="Verdana" w:hAnsi="Verdana" w:cs="Tahoma"/>
+        </w:rPr>
+        <w:t xml:space="preserve"> one the positive scenario and other one with a negative scenario , I am expecting the test case to fail and repot the error to you . </w:t>
+      </w:r>
+    </w:p>
+    <w:p>
+      <w:pPr>
+        <w:rPr>
+          <w:rFonts w:ascii="Verdana" w:hAnsi="Verdana" w:cs="Tahoma"/>
+        </w:rPr>
+      </w:pPr>
+      <w:r>
+        <w:rPr>
+          <w:rFonts w:ascii="Verdana" w:hAnsi="Verdana" w:cs="Tahoma"/>
+        </w:rPr>
+        <w:t xml:space="preserve">For </w:t>
+      </w:r>
+      <w:proofErr w:type="gramStart"/>
+      <w:r>
+        <w:rPr>
+          <w:rFonts w:ascii="Verdana" w:hAnsi="Verdana" w:cs="Tahoma"/>
+        </w:rPr>
+        <w:t>Parameterising</w:t>
+      </w:r>
+      <w:proofErr w:type="gramEnd"/>
+      <w:r>
+        <w:rPr>
+          <w:rFonts w:ascii="Verdana" w:hAnsi="Verdana" w:cs="Tahoma"/>
+        </w:rPr>
+        <w:t xml:space="preserve"> the test data, JBehave has the “Examples” </w:t>
       </w:r>
       <w:r>
         <w:rPr>
@@ -2712,7 +3646,35 @@
         <w:rPr>
           <w:rFonts w:ascii="Verdana" w:hAnsi="Verdana" w:cs="Tahoma"/>
         </w:rPr>
-        <w:t xml:space="preserve"> is captured in “&lt;&gt;” and same is given as the column name in the Examples:: section . When we have these kind of </w:t>
+        <w:t xml:space="preserve"> is captured in “&lt;&gt;” and same is given as the column name in the Examples</w:t>
+      </w:r>
+      <w:proofErr w:type="gramStart"/>
+      <w:r>
+        <w:rPr>
+          <w:rFonts w:ascii="Verdana" w:hAnsi="Verdana" w:cs="Tahoma"/>
+        </w:rPr>
+        <w:t>::</w:t>
+      </w:r>
+      <w:proofErr w:type="gramEnd"/>
+      <w:r>
+        <w:rPr>
+          <w:rFonts w:ascii="Verdana" w:hAnsi="Verdana" w:cs="Tahoma"/>
+        </w:rPr>
+        <w:t xml:space="preserve"> section . When we have these </w:t>
+      </w:r>
+      <w:proofErr w:type="gramStart"/>
+      <w:r>
+        <w:rPr>
+          <w:rFonts w:ascii="Verdana" w:hAnsi="Verdana" w:cs="Tahoma"/>
+        </w:rPr>
+        <w:t>kind</w:t>
+      </w:r>
+      <w:proofErr w:type="gramEnd"/>
+      <w:r>
+        <w:rPr>
+          <w:rFonts w:ascii="Verdana" w:hAnsi="Verdana" w:cs="Tahoma"/>
+        </w:rPr>
+        <w:t xml:space="preserve"> of </w:t>
       </w:r>
       <w:r>
         <w:rPr>
@@ -2757,6 +3719,7 @@
           <w:szCs w:val="20"/>
         </w:rPr>
       </w:pPr>
+      <w:proofErr w:type="gramStart"/>
       <w:r>
         <w:rPr>
           <w:rFonts w:ascii="Consolas" w:hAnsi="Consolas" w:cs="Consolas"/>
@@ -2775,6 +3738,7 @@
         </w:rPr>
         <w:t>(</w:t>
       </w:r>
+      <w:proofErr w:type="gramEnd"/>
       <w:r>
         <w:rPr>
           <w:rFonts w:ascii="Consolas" w:hAnsi="Consolas" w:cs="Consolas"/>
@@ -2782,7 +3746,27 @@
           <w:sz w:val="20"/>
           <w:szCs w:val="20"/>
         </w:rPr>
-        <w:t>"The browser &lt;browsertype&gt; is opened"</w:t>
+        <w:t>"The browser &lt;</w:t>
+      </w:r>
+      <w:proofErr w:type="spellStart"/>
+      <w:r>
+        <w:rPr>
+          <w:rFonts w:ascii="Consolas" w:hAnsi="Consolas" w:cs="Consolas"/>
+          <w:color w:val="2A00FF"/>
+          <w:sz w:val="20"/>
+          <w:szCs w:val="20"/>
+        </w:rPr>
+        <w:t>browsertype</w:t>
+      </w:r>
+      <w:proofErr w:type="spellEnd"/>
+      <w:r>
+        <w:rPr>
+          <w:rFonts w:ascii="Consolas" w:hAnsi="Consolas" w:cs="Consolas"/>
+          <w:color w:val="2A00FF"/>
+          <w:sz w:val="20"/>
+          <w:szCs w:val="20"/>
+        </w:rPr>
+        <w:t>&gt; is opened"</w:t>
       </w:r>
       <w:r>
         <w:rPr>
@@ -2800,6 +3784,7 @@
           <w:rFonts w:ascii="Verdana" w:hAnsi="Verdana" w:cs="Tahoma"/>
         </w:rPr>
       </w:pPr>
+      <w:proofErr w:type="gramStart"/>
       <w:r>
         <w:rPr>
           <w:rFonts w:ascii="Consolas" w:hAnsi="Consolas" w:cs="Consolas"/>
@@ -2811,6 +3796,7 @@
         </w:rPr>
         <w:t>public</w:t>
       </w:r>
+      <w:proofErr w:type="gramEnd"/>
       <w:r>
         <w:rPr>
           <w:rFonts w:ascii="Consolas" w:hAnsi="Consolas" w:cs="Consolas"/>
@@ -2838,7 +3824,27 @@
           <w:sz w:val="20"/>
           <w:szCs w:val="20"/>
         </w:rPr>
-        <w:t xml:space="preserve"> browseropen(</w:t>
+        <w:t xml:space="preserve"> </w:t>
+      </w:r>
+      <w:proofErr w:type="spellStart"/>
+      <w:r>
+        <w:rPr>
+          <w:rFonts w:ascii="Consolas" w:hAnsi="Consolas" w:cs="Consolas"/>
+          <w:color w:val="000000"/>
+          <w:sz w:val="20"/>
+          <w:szCs w:val="20"/>
+        </w:rPr>
+        <w:t>browseropen</w:t>
+      </w:r>
+      <w:proofErr w:type="spellEnd"/>
+      <w:r>
+        <w:rPr>
+          <w:rFonts w:ascii="Consolas" w:hAnsi="Consolas" w:cs="Consolas"/>
+          <w:color w:val="000000"/>
+          <w:sz w:val="20"/>
+          <w:szCs w:val="20"/>
+        </w:rPr>
+        <w:t>(</w:t>
       </w:r>
       <w:r>
         <w:rPr>
@@ -2865,7 +3871,27 @@
           <w:sz w:val="20"/>
           <w:szCs w:val="20"/>
         </w:rPr>
-        <w:t>"browsertype"</w:t>
+        <w:t>"</w:t>
+      </w:r>
+      <w:proofErr w:type="spellStart"/>
+      <w:r>
+        <w:rPr>
+          <w:rFonts w:ascii="Consolas" w:hAnsi="Consolas" w:cs="Consolas"/>
+          <w:color w:val="2A00FF"/>
+          <w:sz w:val="20"/>
+          <w:szCs w:val="20"/>
+        </w:rPr>
+        <w:t>browsertype</w:t>
+      </w:r>
+      <w:proofErr w:type="spellEnd"/>
+      <w:r>
+        <w:rPr>
+          <w:rFonts w:ascii="Consolas" w:hAnsi="Consolas" w:cs="Consolas"/>
+          <w:color w:val="2A00FF"/>
+          <w:sz w:val="20"/>
+          <w:szCs w:val="20"/>
+        </w:rPr>
+        <w:t>"</w:t>
       </w:r>
       <w:r>
         <w:rPr>
@@ -2876,6 +3902,7 @@
         </w:rPr>
         <w:t xml:space="preserve">) String </w:t>
       </w:r>
+      <w:proofErr w:type="spellStart"/>
       <w:r>
         <w:rPr>
           <w:rFonts w:ascii="Consolas" w:hAnsi="Consolas" w:cs="Consolas"/>
@@ -2885,6 +3912,7 @@
         </w:rPr>
         <w:t>browsertype</w:t>
       </w:r>
+      <w:proofErr w:type="spellEnd"/>
       <w:r>
         <w:rPr>
           <w:rFonts w:ascii="Consolas" w:hAnsi="Consolas" w:cs="Consolas"/>
@@ -3004,6 +4032,7 @@
           <w:rFonts w:ascii="Verdana" w:hAnsi="Verdana" w:cs="Tahoma"/>
         </w:rPr>
       </w:pPr>
+      <w:proofErr w:type="spellStart"/>
       <w:r>
         <w:rPr>
           <w:rFonts w:ascii="Verdana" w:hAnsi="Verdana" w:cs="Tahoma"/>
@@ -3011,6 +4040,7 @@
         <w:lastRenderedPageBreak/>
         <w:t>Searchresults.story</w:t>
       </w:r>
+      <w:proofErr w:type="spellEnd"/>
     </w:p>
     <w:p>
       <w:pPr>
@@ -3072,23 +4102,55 @@
         <w:pStyle w:val="Heading3"/>
       </w:pPr>
       <w:r>
-        <w:t>Log4J Properties file ::</w:t>
-      </w:r>
-    </w:p>
-    <w:p>
-      <w:r>
-        <w:t xml:space="preserve">Under src/main/resources folder we should </w:t>
+        <w:t xml:space="preserve">Log4J Properties </w:t>
+      </w:r>
+      <w:proofErr w:type="gramStart"/>
+      <w:r>
+        <w:t>file :</w:t>
+      </w:r>
+      <w:proofErr w:type="gramEnd"/>
+      <w:r>
+        <w:t>:</w:t>
+      </w:r>
+    </w:p>
+    <w:p>
+      <w:r>
+        <w:t xml:space="preserve">Under </w:t>
+      </w:r>
+      <w:proofErr w:type="spellStart"/>
+      <w:r>
+        <w:t>src</w:t>
+      </w:r>
+      <w:proofErr w:type="spellEnd"/>
+      <w:r>
+        <w:t xml:space="preserve">/main/resources folder we should </w:t>
       </w:r>
       <w:r>
         <w:t xml:space="preserve">have </w:t>
       </w:r>
       <w:r>
-        <w:t xml:space="preserve">the log4j.properties file , which we use for Logging purpose. </w:t>
-      </w:r>
-    </w:p>
-    <w:p>
-      <w:r>
-        <w:t xml:space="preserve">Before running the test case , make sure you create a log file </w:t>
+        <w:t xml:space="preserve">the log4j.properties </w:t>
+      </w:r>
+      <w:proofErr w:type="gramStart"/>
+      <w:r>
+        <w:t>file ,</w:t>
+      </w:r>
+      <w:proofErr w:type="gramEnd"/>
+      <w:r>
+        <w:t xml:space="preserve"> which we use for Logging purpose. </w:t>
+      </w:r>
+    </w:p>
+    <w:p>
+      <w:r>
+        <w:t xml:space="preserve">Before running the test </w:t>
+      </w:r>
+      <w:proofErr w:type="gramStart"/>
+      <w:r>
+        <w:t>case ,</w:t>
+      </w:r>
+      <w:proofErr w:type="gramEnd"/>
+      <w:r>
+        <w:t xml:space="preserve"> make sure you create a log file </w:t>
       </w:r>
       <w:r>
         <w:t>C:\Jbehavelogs\application.log</w:t>
@@ -3148,12 +4210,31 @@
         <w:pStyle w:val="Heading2"/>
       </w:pPr>
       <w:r>
-        <w:t>Exception handling::</w:t>
-      </w:r>
-    </w:p>
-    <w:p>
-      <w:r>
-        <w:t xml:space="preserve">Throughout the this framework , my intention is when a story or a step in story is failed, execution should not stop at that  story .It should continue with the next story. JBehave </w:t>
+        <w:t>Exception handling</w:t>
+      </w:r>
+      <w:proofErr w:type="gramStart"/>
+      <w:r>
+        <w:t>::</w:t>
+      </w:r>
+      <w:proofErr w:type="gramEnd"/>
+    </w:p>
+    <w:p>
+      <w:r>
+        <w:t xml:space="preserve">Throughout the this </w:t>
+      </w:r>
+      <w:r>
+        <w:t>framework,</w:t>
+      </w:r>
+      <w:r>
+        <w:t xml:space="preserve"> my intention is when a story or a step in story is failed, execution should not stop at </w:t>
+      </w:r>
+      <w:proofErr w:type="gramStart"/>
+      <w:r>
+        <w:t>that  story</w:t>
+      </w:r>
+      <w:proofErr w:type="gramEnd"/>
+      <w:r>
+        <w:t xml:space="preserve"> .It should continue with the next story. JBehave </w:t>
       </w:r>
       <w:r>
         <w:t>framework automatically does</w:t>
@@ -3165,9 +4246,11 @@
         <w:lastRenderedPageBreak/>
         <w:t xml:space="preserve">when story </w:t>
       </w:r>
+      <w:proofErr w:type="gramStart"/>
       <w:r>
         <w:t>fails,</w:t>
       </w:r>
+      <w:proofErr w:type="gramEnd"/>
       <w:r>
         <w:t xml:space="preserve"> execution is taking the controller to next </w:t>
       </w:r>
@@ -3208,14 +4291,32 @@
       <w:r>
         <w:t>Maven Dependencies</w:t>
       </w:r>
+      <w:proofErr w:type="gramStart"/>
       <w:r>
         <w:t>::</w:t>
       </w:r>
+      <w:proofErr w:type="gramEnd"/>
     </w:p>
     <w:p/>
     <w:p>
       <w:r>
-        <w:t xml:space="preserve">All the build and deployment in this frame work is through Maven . So the project  I have shared contains the pom.xml , which contains the dependencies that are required </w:t>
+        <w:t xml:space="preserve">All the build and deployment in this frame work is through </w:t>
+      </w:r>
+      <w:proofErr w:type="gramStart"/>
+      <w:r>
+        <w:t>Maven .</w:t>
+      </w:r>
+      <w:proofErr w:type="gramEnd"/>
+      <w:r>
+        <w:t xml:space="preserve"> So the </w:t>
+      </w:r>
+      <w:proofErr w:type="gramStart"/>
+      <w:r>
+        <w:t>project  I</w:t>
+      </w:r>
+      <w:proofErr w:type="gramEnd"/>
+      <w:r>
+        <w:t xml:space="preserve"> have shared contains the pom.xml , which contains the dependencies that are required </w:t>
       </w:r>
     </w:p>
     <w:p>
@@ -3251,7 +4352,17 @@
         <w:pStyle w:val="NoSpacing"/>
       </w:pPr>
       <w:r>
-        <w:t xml:space="preserve">POI api </w:t>
+        <w:t xml:space="preserve">POI </w:t>
+      </w:r>
+      <w:proofErr w:type="spellStart"/>
+      <w:proofErr w:type="gramStart"/>
+      <w:r>
+        <w:t>api</w:t>
+      </w:r>
+      <w:proofErr w:type="spellEnd"/>
+      <w:proofErr w:type="gramEnd"/>
+      <w:r>
+        <w:t xml:space="preserve"> </w:t>
       </w:r>
       <w:r>
         <w:t>Dependency</w:t>
@@ -3264,6 +4375,7 @@
       <w:pPr>
         <w:pStyle w:val="NoSpacing"/>
       </w:pPr>
+      <w:proofErr w:type="gramStart"/>
       <w:r>
         <w:t xml:space="preserve">Log4j </w:t>
       </w:r>
@@ -3271,7 +4383,11 @@
         <w:t>Dependency</w:t>
       </w:r>
       <w:r>
-        <w:t xml:space="preserve">.  </w:t>
+        <w:t>.</w:t>
+      </w:r>
+      <w:proofErr w:type="gramEnd"/>
+      <w:r>
+        <w:t xml:space="preserve">  </w:t>
       </w:r>
     </w:p>
     <w:p>
@@ -3284,7 +4400,23 @@
         <w:pStyle w:val="NoSpacing"/>
       </w:pPr>
       <w:r>
-        <w:t xml:space="preserve">It also have the jbehave-maven plugin </w:t>
+        <w:t xml:space="preserve">It also </w:t>
+      </w:r>
+      <w:proofErr w:type="gramStart"/>
+      <w:r>
+        <w:t>have</w:t>
+      </w:r>
+      <w:proofErr w:type="gramEnd"/>
+      <w:r>
+        <w:t xml:space="preserve"> the </w:t>
+      </w:r>
+      <w:proofErr w:type="spellStart"/>
+      <w:r>
+        <w:t>jbehave</w:t>
+      </w:r>
+      <w:proofErr w:type="spellEnd"/>
+      <w:r>
+        <w:t xml:space="preserve">-maven plugin </w:t>
       </w:r>
       <w:r>
         <w:t xml:space="preserve">through which we run the test cases. </w:t>
@@ -3310,7 +4442,15 @@
         <w:pStyle w:val="Heading2"/>
       </w:pPr>
       <w:r>
-        <w:t>How to Run the  test cases ::</w:t>
+        <w:t xml:space="preserve">How to Run </w:t>
+      </w:r>
+      <w:proofErr w:type="gramStart"/>
+      <w:r>
+        <w:t>the  test</w:t>
+      </w:r>
+      <w:proofErr w:type="gramEnd"/>
+      <w:r>
+        <w:t xml:space="preserve"> cases ::</w:t>
       </w:r>
     </w:p>
     <w:p>
@@ -3326,23 +4466,18 @@
       </w:r>
     </w:p>
     <w:p>
-      <w:pPr>
-        <w:pStyle w:val="NoSpacing"/>
-        <w:ind w:left="720"/>
-      </w:pPr>
+      <w:r>
+        <w:t xml:space="preserve">               </w:t>
+      </w:r>
       <w:hyperlink r:id="rId17" w:history="1">
         <w:r>
           <w:rPr>
             <w:rStyle w:val="Hyperlink"/>
           </w:rPr>
-          <w:t>https://github.com/naveenv20/</w:t>
+          <w:t>https://github.com/naveenv20/JBehave_POC</w:t>
         </w:r>
       </w:hyperlink>
-      <w:r>
-        <w:t xml:space="preserve"> </w:t>
-      </w:r>
-    </w:p>
-    <w:p/>
+    </w:p>
     <w:p>
       <w:pPr>
         <w:pStyle w:val="ListParagraph"/>
@@ -3357,7 +4492,27 @@
         </w:rPr>
       </w:pPr>
       <w:r>
-        <w:t xml:space="preserve">From command prompt , navigate to the project location( till the location where the pom.xml is present) . In  my case the project is under </w:t>
+        <w:t xml:space="preserve">From command </w:t>
+      </w:r>
+      <w:r>
+        <w:t>prompt,</w:t>
+      </w:r>
+      <w:r>
+        <w:t xml:space="preserve"> navigate to the project </w:t>
+      </w:r>
+      <w:r>
+        <w:t xml:space="preserve">location </w:t>
+      </w:r>
+      <w:proofErr w:type="gramStart"/>
+      <w:r>
+        <w:t>(</w:t>
+      </w:r>
+      <w:r>
+        <w:t xml:space="preserve"> till</w:t>
+      </w:r>
+      <w:proofErr w:type="gramEnd"/>
+      <w:r>
+        <w:t xml:space="preserve"> the location where the pom.xml is present) . In  my case the project is under </w:t>
       </w:r>
       <w:r>
         <w:rPr>
@@ -3399,7 +4554,15 @@
         </w:numPr>
       </w:pPr>
       <w:r>
-        <w:t>In the TestRunnerStories.java file, I have given the included test cases as a very generic one “**/*.story” , so all the files with .story will be executed.</w:t>
+        <w:t>In the TestRunnerStories.java file, I have given the included test cases as a very generic one “**/*.story</w:t>
+      </w:r>
+      <w:proofErr w:type="gramStart"/>
+      <w:r>
+        <w:t>” ,</w:t>
+      </w:r>
+      <w:proofErr w:type="gramEnd"/>
+      <w:r>
+        <w:t xml:space="preserve"> so all the files with .story will be executed.</w:t>
       </w:r>
     </w:p>
     <w:p>
@@ -3411,7 +4574,15 @@
         </w:numPr>
       </w:pPr>
       <w:r>
-        <w:t>Give the command “mvn compile”. Check for errors.</w:t>
+        <w:t>Give the command “</w:t>
+      </w:r>
+      <w:proofErr w:type="spellStart"/>
+      <w:r>
+        <w:t>mvn</w:t>
+      </w:r>
+      <w:proofErr w:type="spellEnd"/>
+      <w:r>
+        <w:t xml:space="preserve"> compile”. Check for errors.</w:t>
       </w:r>
     </w:p>
     <w:p>
@@ -3502,7 +4673,15 @@
         </w:numPr>
       </w:pPr>
       <w:r>
-        <w:t>When you build is successful, give the command “mvn clean integration-test”</w:t>
+        <w:t>When you build is successful, give the command “</w:t>
+      </w:r>
+      <w:proofErr w:type="spellStart"/>
+      <w:r>
+        <w:t>mvn</w:t>
+      </w:r>
+      <w:proofErr w:type="spellEnd"/>
+      <w:r>
+        <w:t xml:space="preserve"> clean integration-test”</w:t>
       </w:r>
     </w:p>
     <w:p>
@@ -3595,7 +4774,15 @@
         <w:t xml:space="preserve">For checking the results , under the project folder , navigate to </w:t>
       </w:r>
       <w:r>
-        <w:t>target\jbehave\view</w:t>
+        <w:t>target\</w:t>
+      </w:r>
+      <w:proofErr w:type="spellStart"/>
+      <w:r>
+        <w:t>jbehave</w:t>
+      </w:r>
+      <w:proofErr w:type="spellEnd"/>
+      <w:r>
+        <w:t>\view</w:t>
       </w:r>
       <w:r>
         <w:t xml:space="preserve"> and check the reports.html</w:t>
@@ -3677,8 +4864,13 @@
         <w:pStyle w:val="ListParagraph"/>
       </w:pPr>
       <w:r>
-        <w:t>Customercare story::</w:t>
-      </w:r>
+        <w:t>Customercare story</w:t>
+      </w:r>
+      <w:proofErr w:type="gramStart"/>
+      <w:r>
+        <w:t>::</w:t>
+      </w:r>
+      <w:proofErr w:type="gramEnd"/>
     </w:p>
     <w:p>
       <w:pPr>
@@ -3745,9 +4937,50 @@
       <w:pPr>
         <w:pStyle w:val="ListParagraph"/>
       </w:pPr>
-      <w:r>
-        <w:t>Searchresults story::</w:t>
-      </w:r>
+    </w:p>
+    <w:p>
+      <w:pPr>
+        <w:pStyle w:val="ListParagraph"/>
+      </w:pPr>
+    </w:p>
+    <w:p>
+      <w:pPr>
+        <w:pStyle w:val="ListParagraph"/>
+      </w:pPr>
+    </w:p>
+    <w:p>
+      <w:pPr>
+        <w:pStyle w:val="ListParagraph"/>
+      </w:pPr>
+    </w:p>
+    <w:p>
+      <w:pPr>
+        <w:pStyle w:val="ListParagraph"/>
+      </w:pPr>
+    </w:p>
+    <w:p>
+      <w:pPr>
+        <w:pStyle w:val="ListParagraph"/>
+      </w:pPr>
+    </w:p>
+    <w:p>
+      <w:pPr>
+        <w:pStyle w:val="ListParagraph"/>
+      </w:pPr>
+    </w:p>
+    <w:p>
+      <w:pPr>
+        <w:pStyle w:val="ListParagraph"/>
+      </w:pPr>
+      <w:r>
+        <w:lastRenderedPageBreak/>
+        <w:t>Searchresults story</w:t>
+      </w:r>
+      <w:proofErr w:type="gramStart"/>
+      <w:r>
+        <w:t>::</w:t>
+      </w:r>
+      <w:proofErr w:type="gramEnd"/>
     </w:p>
     <w:p>
       <w:pPr>
@@ -3758,7 +4991,6 @@
           <w:noProof/>
           <w:lang w:eastAsia="en-CA"/>
         </w:rPr>
-        <w:lastRenderedPageBreak/>
         <w:drawing>
           <wp:inline distT="0" distB="0" distL="0" distR="0" wp14:anchorId="2156C9C7" wp14:editId="1987AC44">
             <wp:extent cx="5943600" cy="2924175"/>
@@ -3811,7 +5043,23 @@
         <w:t>what’s</w:t>
       </w:r>
       <w:r>
-        <w:t xml:space="preserve"> the reason for this. We have 3 links available on the page and we are trying to access the fourth link . So the test case failed quoting the same . </w:t>
+        <w:t xml:space="preserve"> the reason for this. We have 3 links available on the page and we are trying to access the fourth </w:t>
+      </w:r>
+      <w:proofErr w:type="gramStart"/>
+      <w:r>
+        <w:t>link .</w:t>
+      </w:r>
+      <w:proofErr w:type="gramEnd"/>
+      <w:r>
+        <w:t xml:space="preserve"> So the test case failed quoting the </w:t>
+      </w:r>
+      <w:proofErr w:type="gramStart"/>
+      <w:r>
+        <w:t>same .</w:t>
+      </w:r>
+      <w:proofErr w:type="gramEnd"/>
+      <w:r>
+        <w:t xml:space="preserve"> </w:t>
       </w:r>
     </w:p>
     <w:p>
@@ -3900,7 +5148,21 @@
         <w:t>framework,</w:t>
       </w:r>
       <w:r>
-        <w:t xml:space="preserve"> we are going to obtain the sceenshot the page , in which the exception or the error has occurred. Navigate to </w:t>
+        <w:t xml:space="preserve"> we are going to obtain the </w:t>
+      </w:r>
+      <w:r>
+        <w:t>screenshot</w:t>
+      </w:r>
+      <w:r>
+        <w:t xml:space="preserve"> the </w:t>
+      </w:r>
+      <w:proofErr w:type="gramStart"/>
+      <w:r>
+        <w:t>page ,</w:t>
+      </w:r>
+      <w:proofErr w:type="gramEnd"/>
+      <w:r>
+        <w:t xml:space="preserve"> in which the exception or the error has occurred. Navigate to </w:t>
       </w:r>
       <w:r>
         <w:t>target\screenshots</w:t>
@@ -3932,9 +5194,19 @@
           <w:numId w:val="10"/>
         </w:numPr>
       </w:pPr>
-      <w:r>
-        <w:t>mvn eclipse:eclipse</w:t>
-      </w:r>
+      <w:proofErr w:type="spellStart"/>
+      <w:r>
+        <w:t>mvn</w:t>
+      </w:r>
+      <w:proofErr w:type="spellEnd"/>
+      <w:r>
+        <w:t xml:space="preserve"> </w:t>
+      </w:r>
+      <w:proofErr w:type="spellStart"/>
+      <w:r>
+        <w:t>eclipse:eclipse</w:t>
+      </w:r>
+      <w:proofErr w:type="spellEnd"/>
     </w:p>
     <w:p>
       <w:pPr>
@@ -3975,7 +5247,15 @@
         <w:t>downloaded and</w:t>
       </w:r>
       <w:r>
-        <w:t xml:space="preserve"> finish . </w:t>
+        <w:t xml:space="preserve"> </w:t>
+      </w:r>
+      <w:proofErr w:type="gramStart"/>
+      <w:r>
+        <w:t>finish .</w:t>
+      </w:r>
+      <w:proofErr w:type="gramEnd"/>
+      <w:r>
+        <w:t xml:space="preserve"> </w:t>
       </w:r>
     </w:p>
     <w:p>
@@ -3999,7 +5279,23 @@
         </w:numPr>
       </w:pPr>
       <w:r>
-        <w:t>When we change any of your  dependencies , make sure you use the above command mvn eclipse:eclipse and refresh the project once to observe the required changes</w:t>
+        <w:t xml:space="preserve">When we change any of your  dependencies , make sure you use the above command </w:t>
+      </w:r>
+      <w:proofErr w:type="spellStart"/>
+      <w:r>
+        <w:t>mvn</w:t>
+      </w:r>
+      <w:proofErr w:type="spellEnd"/>
+      <w:r>
+        <w:t xml:space="preserve"> </w:t>
+      </w:r>
+      <w:proofErr w:type="spellStart"/>
+      <w:r>
+        <w:t>eclipse:eclipse</w:t>
+      </w:r>
+      <w:proofErr w:type="spellEnd"/>
+      <w:r>
+        <w:t xml:space="preserve"> and refresh the project once to observe the required changes</w:t>
       </w:r>
     </w:p>
     <w:p>
@@ -4013,8 +5309,19 @@
         <w:pStyle w:val="Heading2"/>
       </w:pPr>
       <w:r>
-        <w:t>Enhancements that can be done ::</w:t>
-      </w:r>
+        <w:t xml:space="preserve">Enhancements that can be </w:t>
+      </w:r>
+      <w:r>
+        <w:t>done</w:t>
+      </w:r>
+      <w:proofErr w:type="gramStart"/>
+      <w:r>
+        <w:t>:</w:t>
+      </w:r>
+      <w:r>
+        <w:t>:</w:t>
+      </w:r>
+      <w:proofErr w:type="gramEnd"/>
     </w:p>
     <w:p>
       <w:pPr>
@@ -4031,7 +5338,21 @@
         <w:rPr>
           <w:rFonts w:ascii="Verdana" w:hAnsi="Verdana" w:cs="Tahoma"/>
         </w:rPr>
-        <w:t xml:space="preserve">As per the example given in the JBehave site, they have used the Spring framework with </w:t>
+        <w:t xml:space="preserve">As per the example given in the JBehave site, they have used the </w:t>
+      </w:r>
+      <w:proofErr w:type="gramStart"/>
+      <w:r>
+        <w:rPr>
+          <w:rFonts w:ascii="Verdana" w:hAnsi="Verdana" w:cs="Tahoma"/>
+        </w:rPr>
+        <w:t>Spring</w:t>
+      </w:r>
+      <w:proofErr w:type="gramEnd"/>
+      <w:r>
+        <w:rPr>
+          <w:rFonts w:ascii="Verdana" w:hAnsi="Verdana" w:cs="Tahoma"/>
+        </w:rPr>
+        <w:t xml:space="preserve"> framework with </w:t>
       </w:r>
       <w:r>
         <w:rPr>
@@ -4043,7 +5364,21 @@
         <w:rPr>
           <w:rFonts w:ascii="Verdana" w:hAnsi="Verdana" w:cs="Tahoma"/>
         </w:rPr>
-        <w:t xml:space="preserve">In this example i haven’t used </w:t>
+        <w:t xml:space="preserve">In this example </w:t>
+      </w:r>
+      <w:proofErr w:type="spellStart"/>
+      <w:r>
+        <w:rPr>
+          <w:rFonts w:ascii="Verdana" w:hAnsi="Verdana" w:cs="Tahoma"/>
+        </w:rPr>
+        <w:t>i</w:t>
+      </w:r>
+      <w:proofErr w:type="spellEnd"/>
+      <w:r>
+        <w:rPr>
+          <w:rFonts w:ascii="Verdana" w:hAnsi="Verdana" w:cs="Tahoma"/>
+        </w:rPr>
+        <w:t xml:space="preserve"> haven’t used </w:t>
       </w:r>
       <w:r>
         <w:rPr>
@@ -4116,8 +5451,17 @@
           <w:rFonts w:ascii="Verdana" w:hAnsi="Verdana" w:cs="Tahoma"/>
           <w:i/>
         </w:rPr>
-        <w:t>CONSOLE, TXT, HTML, XML</w:t>
-      </w:r>
+        <w:t xml:space="preserve">CONSOLE, TXT, HTML, </w:t>
+      </w:r>
+      <w:proofErr w:type="gramStart"/>
+      <w:r>
+        <w:rPr>
+          <w:rFonts w:ascii="Verdana" w:hAnsi="Verdana" w:cs="Tahoma"/>
+          <w:i/>
+        </w:rPr>
+        <w:t>XML</w:t>
+      </w:r>
+      <w:proofErr w:type="gramEnd"/>
       <w:r>
         <w:rPr>
           <w:rFonts w:ascii="Verdana" w:hAnsi="Verdana" w:cs="Tahoma"/>
@@ -4210,6 +5554,8 @@
           <w:rFonts w:ascii="Verdana" w:hAnsi="Verdana" w:cs="Tahoma"/>
         </w:rPr>
       </w:pPr>
+      <w:bookmarkStart w:id="0" w:name="_GoBack"/>
+      <w:bookmarkEnd w:id="0"/>
     </w:p>
     <w:p>
       <w:pPr>
@@ -4223,8 +5569,13 @@
         <w:pStyle w:val="Heading2"/>
       </w:pPr>
       <w:r>
-        <w:t>References::</w:t>
-      </w:r>
+        <w:t>References</w:t>
+      </w:r>
+      <w:proofErr w:type="gramStart"/>
+      <w:r>
+        <w:t>::</w:t>
+      </w:r>
+      <w:proofErr w:type="gramEnd"/>
     </w:p>
     <w:p>
       <w:hyperlink r:id="rId24" w:history="1">
@@ -4285,8 +5636,6 @@
           <w:t>http://www.slideshare.net/shadrik/bdd-with-java-8323915</w:t>
         </w:r>
       </w:hyperlink>
-      <w:bookmarkStart w:id="0" w:name="_GoBack"/>
-      <w:bookmarkEnd w:id="0"/>
     </w:p>
     <w:sectPr>
       <w:pgSz w:w="12240" w:h="15840"/>

</xml_diff>